<commit_message>
mtcnn results and haar train
</commit_message>
<xml_diff>
--- a/papers/matlab_ipt/haar face recognition 训练.docx
+++ b/papers/matlab_ipt/haar face recognition 训练.docx
@@ -6,11 +6,9 @@
       <w:pPr>
         <w:pStyle w:val="1"/>
       </w:pPr>
-      <w:proofErr w:type="gramStart"/>
       <w:r>
         <w:t>一</w:t>
       </w:r>
-      <w:proofErr w:type="gramEnd"/>
       <w:r>
         <w:rPr>
           <w:rFonts w:hint="eastAsia"/>
@@ -56,7 +54,7 @@
       <w:r>
         <w:t>参考</w:t>
       </w:r>
-      <w:hyperlink r:id="rId7" w:history="1">
+      <w:hyperlink r:id="rId9" w:history="1">
         <w:r>
           <w:rPr>
             <w:rStyle w:val="a4"/>
@@ -254,1538 +252,6 @@
             <wp:extent cx="5274310" cy="1833245"/>
             <wp:effectExtent l="0" t="0" r="2540" b="0"/>
             <wp:docPr id="1" name="图片 1"/>
-            <wp:cNvGraphicFramePr>
-              <a:graphicFrameLocks xmlns:a="http://schemas.openxmlformats.org/drawingml/2006/main" noChangeAspect="1"/>
-            </wp:cNvGraphicFramePr>
-            <a:graphic xmlns:a="http://schemas.openxmlformats.org/drawingml/2006/main">
-              <a:graphicData uri="http://schemas.openxmlformats.org/drawingml/2006/picture">
-                <pic:pic xmlns:pic="http://schemas.openxmlformats.org/drawingml/2006/picture">
-                  <pic:nvPicPr>
-                    <pic:cNvPr id="1" name=""/>
-                    <pic:cNvPicPr/>
-                  </pic:nvPicPr>
-                  <pic:blipFill>
-                    <a:blip r:embed="rId8"/>
-                    <a:stretch>
-                      <a:fillRect/>
-                    </a:stretch>
-                  </pic:blipFill>
-                  <pic:spPr>
-                    <a:xfrm>
-                      <a:off x="0" y="0"/>
-                      <a:ext cx="5274310" cy="1833245"/>
-                    </a:xfrm>
-                    <a:prstGeom prst="rect">
-                      <a:avLst/>
-                    </a:prstGeom>
-                  </pic:spPr>
-                </pic:pic>
-              </a:graphicData>
-            </a:graphic>
-          </wp:inline>
-        </w:drawing>
-      </w:r>
-    </w:p>
-    <w:p/>
-    <w:tbl>
-      <w:tblPr>
-        <w:tblStyle w:val="a5"/>
-        <w:tblW w:w="0" w:type="auto"/>
-        <w:tblLook w:val="04A0" w:firstRow="1" w:lastRow="0" w:firstColumn="1" w:lastColumn="0" w:noHBand="0" w:noVBand="1"/>
-      </w:tblPr>
-      <w:tblGrid>
-        <w:gridCol w:w="8296"/>
-      </w:tblGrid>
-      <w:tr>
-        <w:tc>
-          <w:tcPr>
-            <w:tcW w:w="8296" w:type="dxa"/>
-          </w:tcPr>
-          <w:p>
-            <w:r>
-              <w:t xml:space="preserve">Cp </w:t>
-            </w:r>
-            <w:r>
-              <w:t>G:\tools\openCV-3.3\opencv\build\x64\vc14\bin</w:t>
-            </w:r>
-            <w:r>
-              <w:t xml:space="preserve">\* </w:t>
-            </w:r>
-            <w:r>
-              <w:t>H:\dataset</w:t>
-            </w:r>
-          </w:p>
-        </w:tc>
-      </w:tr>
-    </w:tbl>
-    <w:p/>
-    <w:p>
-      <w:r>
-        <w:t>C</w:t>
-      </w:r>
-      <w:r>
-        <w:rPr>
-          <w:rFonts w:hint="eastAsia"/>
-        </w:rPr>
-        <w:t>md</w:t>
-      </w:r>
-      <w:r>
-        <w:rPr>
-          <w:rFonts w:hint="eastAsia"/>
-        </w:rPr>
-        <w:t>打开</w:t>
-      </w:r>
-      <w:r>
-        <w:rPr>
-          <w:rFonts w:hint="eastAsia"/>
-        </w:rPr>
-        <w:t>H:dataset</w:t>
-      </w:r>
-      <w:r>
-        <w:rPr>
-          <w:rFonts w:hint="eastAsia"/>
-        </w:rPr>
-        <w:t>路径</w:t>
-      </w:r>
-      <w:r>
-        <w:rPr>
-          <w:rFonts w:hint="eastAsia"/>
-        </w:rPr>
-        <w:t>,</w:t>
-      </w:r>
-      <w:r>
-        <w:rPr>
-          <w:rFonts w:hint="eastAsia"/>
-        </w:rPr>
-        <w:t>并执行</w:t>
-      </w:r>
-    </w:p>
-    <w:tbl>
-      <w:tblPr>
-        <w:tblStyle w:val="a5"/>
-        <w:tblW w:w="0" w:type="auto"/>
-        <w:tblLook w:val="04A0" w:firstRow="1" w:lastRow="0" w:firstColumn="1" w:lastColumn="0" w:noHBand="0" w:noVBand="1"/>
-      </w:tblPr>
-      <w:tblGrid>
-        <w:gridCol w:w="8296"/>
-      </w:tblGrid>
-      <w:tr>
-        <w:tc>
-          <w:tcPr>
-            <w:tcW w:w="8296" w:type="dxa"/>
-          </w:tcPr>
-          <w:p>
-            <w:r>
-              <w:rPr>
-                <w:b/>
-              </w:rPr>
-              <w:t>opencv_createsamples.exe</w:t>
-            </w:r>
-            <w:r>
-              <w:t xml:space="preserve"> -info pos/pos.dat -vec pos/sample_pos.vec </w:t>
-            </w:r>
-            <w:commentRangeStart w:id="3"/>
-            <w:r>
-              <w:t>-num 17</w:t>
-            </w:r>
-            <w:commentRangeEnd w:id="3"/>
-            <w:r>
-              <w:rPr>
-                <w:rStyle w:val="a6"/>
-              </w:rPr>
-              <w:commentReference w:id="3"/>
-            </w:r>
-            <w:r>
-              <w:t xml:space="preserve"> -w 20 -h 20 </w:t>
-            </w:r>
-            <w:r>
-              <w:t>–</w:t>
-            </w:r>
-            <w:r>
-              <w:t>show</w:t>
-            </w:r>
-            <w:r>
-              <w:t xml:space="preserve"> YES</w:t>
-            </w:r>
-          </w:p>
-          <w:p/>
-          <w:p>
-            <w:pPr>
-              <w:rPr>
-                <w:rFonts w:hint="eastAsia"/>
-              </w:rPr>
-            </w:pPr>
-            <w:r>
-              <w:rPr>
-                <w:rFonts w:hint="eastAsia"/>
-              </w:rPr>
-              <w:t>参数说明：</w:t>
-            </w:r>
-            <w:r>
-              <w:rPr>
-                <w:rFonts w:hint="eastAsia"/>
-              </w:rPr>
-              <w:t>-info</w:t>
-            </w:r>
-            <w:r>
-              <w:rPr>
-                <w:rFonts w:hint="eastAsia"/>
-              </w:rPr>
-              <w:t>，指样本说明文件</w:t>
-            </w:r>
-          </w:p>
-          <w:p/>
-          <w:p>
-            <w:pPr>
-              <w:rPr>
-                <w:rFonts w:hint="eastAsia"/>
-              </w:rPr>
-            </w:pPr>
-            <w:r>
-              <w:rPr>
-                <w:rFonts w:hint="eastAsia"/>
-              </w:rPr>
-              <w:t xml:space="preserve">　　　　　　</w:t>
-            </w:r>
-            <w:r>
-              <w:rPr>
-                <w:rFonts w:hint="eastAsia"/>
-              </w:rPr>
-              <w:t>-vec</w:t>
-            </w:r>
-            <w:r>
-              <w:rPr>
-                <w:rFonts w:hint="eastAsia"/>
-              </w:rPr>
-              <w:t>，样本描述文件的名字及路径</w:t>
-            </w:r>
-          </w:p>
-          <w:p/>
-          <w:p>
-            <w:pPr>
-              <w:rPr>
-                <w:rFonts w:hint="eastAsia"/>
-              </w:rPr>
-            </w:pPr>
-            <w:r>
-              <w:rPr>
-                <w:rFonts w:hint="eastAsia"/>
-              </w:rPr>
-              <w:t xml:space="preserve">　　　　　　</w:t>
-            </w:r>
-            <w:r>
-              <w:rPr>
-                <w:rFonts w:hint="eastAsia"/>
-              </w:rPr>
-              <w:t>-num</w:t>
-            </w:r>
-            <w:r>
-              <w:rPr>
-                <w:rFonts w:hint="eastAsia"/>
-              </w:rPr>
-              <w:t>，总共几个样本，要注意，这里的样本数是指标定后的</w:t>
-            </w:r>
-            <w:r>
-              <w:rPr>
-                <w:rFonts w:hint="eastAsia"/>
-              </w:rPr>
-              <w:t>20x20</w:t>
-            </w:r>
-            <w:r>
-              <w:rPr>
-                <w:rFonts w:hint="eastAsia"/>
-              </w:rPr>
-              <w:t>的样本</w:t>
-            </w:r>
-            <w:r>
-              <w:rPr>
-                <w:rFonts w:hint="eastAsia"/>
-              </w:rPr>
-              <w:lastRenderedPageBreak/>
-              <w:t>数，而不是大图的数目，其实就是样本说明文件第</w:t>
-            </w:r>
-            <w:r>
-              <w:rPr>
-                <w:rFonts w:hint="eastAsia"/>
-              </w:rPr>
-              <w:t>2</w:t>
-            </w:r>
-            <w:r>
-              <w:rPr>
-                <w:rFonts w:hint="eastAsia"/>
-              </w:rPr>
-              <w:t>列的所有数字累加</w:t>
-            </w:r>
-            <w:proofErr w:type="gramStart"/>
-            <w:r>
-              <w:rPr>
-                <w:rFonts w:hint="eastAsia"/>
-              </w:rPr>
-              <w:t xml:space="preserve">　　　　　　　　　和</w:t>
-            </w:r>
-            <w:proofErr w:type="gramEnd"/>
-            <w:r>
-              <w:rPr>
-                <w:rFonts w:hint="eastAsia"/>
-              </w:rPr>
-              <w:t>。</w:t>
-            </w:r>
-          </w:p>
-          <w:p/>
-          <w:p>
-            <w:pPr>
-              <w:rPr>
-                <w:rFonts w:hint="eastAsia"/>
-              </w:rPr>
-            </w:pPr>
-            <w:r>
-              <w:rPr>
-                <w:rFonts w:hint="eastAsia"/>
-              </w:rPr>
-              <w:t xml:space="preserve">　　　　　　</w:t>
-            </w:r>
-            <w:r>
-              <w:rPr>
-                <w:rFonts w:hint="eastAsia"/>
-              </w:rPr>
-              <w:t xml:space="preserve">-w -h </w:t>
-            </w:r>
-            <w:r>
-              <w:rPr>
-                <w:rFonts w:hint="eastAsia"/>
-              </w:rPr>
-              <w:t>指明想让样本缩放到什么尺寸。这里的奥妙在于你不必另外去处理第</w:t>
-            </w:r>
-            <w:r>
-              <w:rPr>
-                <w:rFonts w:hint="eastAsia"/>
-              </w:rPr>
-              <w:t>1</w:t>
-            </w:r>
-            <w:r>
-              <w:rPr>
-                <w:rFonts w:hint="eastAsia"/>
-              </w:rPr>
-              <w:t>步中被矩形框出的图片的尺寸，</w:t>
-            </w:r>
-            <w:r>
-              <w:rPr>
-                <w:rFonts w:hint="eastAsia"/>
-                <w:u w:val="single"/>
-              </w:rPr>
-              <w:t>因为这个参数帮你统一缩放</w:t>
-            </w:r>
-            <w:r>
-              <w:rPr>
-                <w:rFonts w:hint="eastAsia"/>
-              </w:rPr>
-              <w:t>！</w:t>
-            </w:r>
-          </w:p>
-          <w:p/>
-          <w:p>
-            <w:r>
-              <w:rPr>
-                <w:rFonts w:hint="eastAsia"/>
-              </w:rPr>
-              <w:t xml:space="preserve">　　　　　　</w:t>
-            </w:r>
-            <w:r>
-              <w:rPr>
-                <w:rFonts w:hint="eastAsia"/>
-              </w:rPr>
-              <w:t xml:space="preserve">-show </w:t>
-            </w:r>
-            <w:r>
-              <w:rPr>
-                <w:rFonts w:hint="eastAsia"/>
-              </w:rPr>
-              <w:t>是否显示每个样本。样本少可以设为</w:t>
-            </w:r>
-            <w:r>
-              <w:rPr>
-                <w:rFonts w:hint="eastAsia"/>
-              </w:rPr>
-              <w:t>YES</w:t>
-            </w:r>
-            <w:r>
-              <w:rPr>
-                <w:rFonts w:hint="eastAsia"/>
-              </w:rPr>
-              <w:t>，要是</w:t>
-            </w:r>
-            <w:r>
-              <w:rPr>
-                <w:rFonts w:hint="eastAsia"/>
-                <w:u w:val="single"/>
-              </w:rPr>
-              <w:t>样本多的话最好设为</w:t>
-            </w:r>
-            <w:r>
-              <w:rPr>
-                <w:rFonts w:hint="eastAsia"/>
-                <w:u w:val="single"/>
-              </w:rPr>
-              <w:t>NO</w:t>
-            </w:r>
-            <w:r>
-              <w:rPr>
-                <w:rFonts w:hint="eastAsia"/>
-                <w:u w:val="single"/>
-              </w:rPr>
-              <w:t>，或者不要显式地设置</w:t>
-            </w:r>
-            <w:r>
-              <w:rPr>
-                <w:rFonts w:hint="eastAsia"/>
-              </w:rPr>
-              <w:t>，因为关窗口会关到你哭</w:t>
-            </w:r>
-          </w:p>
-        </w:tc>
-      </w:tr>
-    </w:tbl>
-    <w:p/>
-    <w:p>
-      <w:r>
-        <w:t>设置</w:t>
-      </w:r>
-      <w:r>
-        <w:t>400</w:t>
-      </w:r>
-      <w:r>
-        <w:t>个正样本</w:t>
-      </w:r>
-      <w:r>
-        <w:t>:</w:t>
-      </w:r>
-    </w:p>
-    <w:tbl>
-      <w:tblPr>
-        <w:tblStyle w:val="a5"/>
-        <w:tblW w:w="0" w:type="auto"/>
-        <w:tblLook w:val="04A0" w:firstRow="1" w:lastRow="0" w:firstColumn="1" w:lastColumn="0" w:noHBand="0" w:noVBand="1"/>
-      </w:tblPr>
-      <w:tblGrid>
-        <w:gridCol w:w="8296"/>
-      </w:tblGrid>
-      <w:tr>
-        <w:tc>
-          <w:tcPr>
-            <w:tcW w:w="8296" w:type="dxa"/>
-          </w:tcPr>
-          <w:p>
-            <w:r>
-              <w:t xml:space="preserve">cd </w:t>
-            </w:r>
-            <w:r>
-              <w:t>D:\work\stuff\modules\misc\sprd_camera\alg\july\matlab\cvaa</w:t>
-            </w:r>
-            <w:r>
-              <w:t>\cc\haar_like\haar_like\dataset\</w:t>
-            </w:r>
-          </w:p>
-          <w:p>
-            <w:r>
-              <w:t>opencv_createsamples.exe -info ./pos/pos.dat -vec ./pos/pos.vec -num 400 -w 20 -h 20</w:t>
-            </w:r>
-          </w:p>
-        </w:tc>
-      </w:tr>
-    </w:tbl>
-    <w:p/>
-    <w:p>
-      <w:pPr>
-        <w:pStyle w:val="2"/>
-        <w:rPr>
-          <w:rFonts w:hint="eastAsia"/>
-        </w:rPr>
-      </w:pPr>
-      <w:r>
-        <w:rPr>
-          <w:rFonts w:hint="eastAsia"/>
-        </w:rPr>
-        <w:t>1.3 understanding sample generation</w:t>
-      </w:r>
-    </w:p>
-    <w:p/>
-    <w:p>
-      <w:pPr>
-        <w:rPr>
-          <w:rFonts w:hint="eastAsia"/>
-        </w:rPr>
-      </w:pPr>
-      <w:r>
-        <w:rPr>
-          <w:rFonts w:hint="eastAsia"/>
-        </w:rPr>
-        <w:t>总结并延伸以上内容：</w:t>
-      </w:r>
-    </w:p>
-    <w:p/>
-    <w:p>
-      <w:pPr>
-        <w:pStyle w:val="a3"/>
-        <w:numPr>
-          <w:ilvl w:val="0"/>
-          <w:numId w:val="3"/>
-        </w:numPr>
-        <w:ind w:firstLineChars="0"/>
-        <w:rPr>
-          <w:rFonts w:hint="eastAsia"/>
-        </w:rPr>
-      </w:pPr>
-      <w:r>
-        <w:rPr>
-          <w:rFonts w:hint="eastAsia"/>
-        </w:rPr>
-        <w:t>样本图片最好使用灰度图，且最好能根据实际情况做一定的预处理</w:t>
-      </w:r>
-    </w:p>
-    <w:p/>
-    <w:p>
-      <w:pPr>
-        <w:pStyle w:val="a3"/>
-        <w:numPr>
-          <w:ilvl w:val="0"/>
-          <w:numId w:val="3"/>
-        </w:numPr>
-        <w:ind w:firstLineChars="0"/>
-        <w:rPr>
-          <w:rFonts w:hint="eastAsia"/>
-        </w:rPr>
-      </w:pPr>
-      <w:r>
-        <w:rPr>
-          <w:rFonts w:hint="eastAsia"/>
-        </w:rPr>
-        <w:t>样本选择的原则是：数量越多越好，尽量高于</w:t>
-      </w:r>
-      <w:r>
-        <w:rPr>
-          <w:rFonts w:hint="eastAsia"/>
-        </w:rPr>
-        <w:t>1000</w:t>
-      </w:r>
-      <w:r>
-        <w:rPr>
-          <w:rFonts w:hint="eastAsia"/>
-        </w:rPr>
-        <w:t>；样本间差异性越大越好</w:t>
-      </w:r>
-    </w:p>
-    <w:p/>
-    <w:p>
-      <w:pPr>
-        <w:pStyle w:val="a3"/>
-        <w:numPr>
-          <w:ilvl w:val="0"/>
-          <w:numId w:val="3"/>
-        </w:numPr>
-        <w:ind w:firstLineChars="0"/>
-      </w:pPr>
-      <w:r>
-        <w:rPr>
-          <w:rFonts w:hint="eastAsia"/>
-        </w:rPr>
-        <w:t>正负样本比例为</w:t>
-      </w:r>
-      <w:r>
-        <w:rPr>
-          <w:rFonts w:hint="eastAsia"/>
-        </w:rPr>
-        <w:t>1</w:t>
-      </w:r>
-      <w:r>
-        <w:rPr>
-          <w:rFonts w:hint="eastAsia"/>
-        </w:rPr>
-        <w:t>：</w:t>
-      </w:r>
-      <w:r>
-        <w:rPr>
-          <w:rFonts w:hint="eastAsia"/>
-        </w:rPr>
-        <w:t>3</w:t>
-      </w:r>
-      <w:r>
-        <w:rPr>
-          <w:rFonts w:hint="eastAsia"/>
-        </w:rPr>
-        <w:t>最佳，尺寸为</w:t>
-      </w:r>
-      <w:r>
-        <w:rPr>
-          <w:rFonts w:hint="eastAsia"/>
-        </w:rPr>
-        <w:t>20x20</w:t>
-      </w:r>
-      <w:r>
-        <w:rPr>
-          <w:rFonts w:hint="eastAsia"/>
-        </w:rPr>
-        <w:t>最佳</w:t>
-      </w:r>
-    </w:p>
-    <w:p>
-      <w:pPr>
-        <w:pStyle w:val="a3"/>
-        <w:rPr>
-          <w:rFonts w:hint="eastAsia"/>
-        </w:rPr>
-      </w:pPr>
-    </w:p>
-    <w:p/>
-    <w:p>
-      <w:pPr>
-        <w:pStyle w:val="1"/>
-      </w:pPr>
-      <w:r>
-        <w:t>二</w:t>
-      </w:r>
-      <w:r>
-        <w:rPr>
-          <w:rFonts w:hint="eastAsia"/>
-        </w:rPr>
-        <w:t xml:space="preserve"> AdaBoost</w:t>
-      </w:r>
-      <w:r>
-        <w:rPr>
-          <w:rFonts w:hint="eastAsia"/>
-        </w:rPr>
-        <w:t>级联分类器</w:t>
-      </w:r>
-    </w:p>
-    <w:p>
-      <w:pPr>
-        <w:rPr>
-          <w:b/>
-        </w:rPr>
-      </w:pPr>
-      <w:r>
-        <w:rPr>
-          <w:b/>
-        </w:rPr>
-        <w:t>为了解决什么问题</w:t>
-      </w:r>
-      <w:r>
-        <w:rPr>
-          <w:b/>
-        </w:rPr>
-        <w:t>.</w:t>
-      </w:r>
-    </w:p>
-    <w:p>
-      <w:r>
-        <w:t>做决定时</w:t>
-      </w:r>
-      <w:r>
-        <w:t>,</w:t>
-      </w:r>
-      <w:r>
-        <w:t>会考虑多个专家的意见</w:t>
-      </w:r>
-      <w:r>
-        <w:t>.</w:t>
-      </w:r>
-      <w:r>
-        <w:t>反应到机器学习上</w:t>
-      </w:r>
-      <w:r>
-        <w:t>,</w:t>
-      </w:r>
-      <w:r>
-        <w:t>也是考虑多个分类器的意见</w:t>
-      </w:r>
-      <w:r>
-        <w:t xml:space="preserve">. </w:t>
-      </w:r>
-      <w:r>
-        <w:t>这个思想</w:t>
-      </w:r>
-      <w:r>
-        <w:t>(</w:t>
-      </w:r>
-      <w:r>
-        <w:t>方法</w:t>
-      </w:r>
-      <w:r>
-        <w:t>)</w:t>
-      </w:r>
-      <w:r>
-        <w:t>就是元算法</w:t>
-      </w:r>
-      <w:r>
-        <w:t>meta algorithm(</w:t>
-      </w:r>
-      <w:r>
-        <w:t>集成方法</w:t>
-      </w:r>
-      <w:r>
-        <w:t>ensemble method)</w:t>
-      </w:r>
-      <w:r>
-        <w:t>.</w:t>
-      </w:r>
-    </w:p>
-    <w:p>
-      <w:r>
-        <w:t>元算法是对其他算法的一种组合方式</w:t>
-      </w:r>
-      <w:r>
-        <w:t>.</w:t>
-      </w:r>
-    </w:p>
-    <w:p>
-      <w:r>
-        <w:t>Adaboost</w:t>
-      </w:r>
-      <w:r>
-        <w:t>是元算法中比较火的一个方法</w:t>
-      </w:r>
-      <w:r>
-        <w:t>.</w:t>
-      </w:r>
-    </w:p>
-    <w:p>
-      <w:r>
-        <w:t>Adaboost</w:t>
-      </w:r>
-      <w:r>
-        <w:t>是</w:t>
-      </w:r>
-      <w:r>
-        <w:t>(</w:t>
-      </w:r>
-      <w:r>
-        <w:t>属于</w:t>
-      </w:r>
-      <w:r>
-        <w:t>)</w:t>
-      </w:r>
-      <w:r>
-        <w:t>监督学习方法</w:t>
-      </w:r>
-      <w:r>
-        <w:t>.</w:t>
-      </w:r>
-    </w:p>
-    <w:p/>
-    <w:p>
-      <w:pPr>
-        <w:rPr>
-          <w:b/>
-        </w:rPr>
-      </w:pPr>
-      <w:r>
-        <w:rPr>
-          <w:b/>
-        </w:rPr>
-        <w:t>算法集成</w:t>
-      </w:r>
-    </w:p>
-    <w:p>
-      <w:pPr>
-        <w:pStyle w:val="a3"/>
-        <w:numPr>
-          <w:ilvl w:val="0"/>
-          <w:numId w:val="5"/>
-        </w:numPr>
-        <w:ind w:firstLineChars="0"/>
-      </w:pPr>
-      <w:r>
-        <w:rPr>
-          <w:rFonts w:hint="eastAsia"/>
-        </w:rPr>
-        <w:t>可以不同算法的集成</w:t>
-      </w:r>
-      <w:r>
-        <w:rPr>
-          <w:rFonts w:hint="eastAsia"/>
-        </w:rPr>
-        <w:t>(ensemble)</w:t>
-      </w:r>
-    </w:p>
-    <w:p>
-      <w:pPr>
-        <w:pStyle w:val="a3"/>
-        <w:numPr>
-          <w:ilvl w:val="0"/>
-          <w:numId w:val="5"/>
-        </w:numPr>
-        <w:ind w:firstLineChars="0"/>
-        <w:rPr>
-          <w:rFonts w:hint="eastAsia"/>
-        </w:rPr>
-      </w:pPr>
-      <w:r>
-        <w:t>也可以是同一个算法不同配置的集成</w:t>
-      </w:r>
-      <w:r>
-        <w:t>.</w:t>
-      </w:r>
-    </w:p>
-    <w:p>
-      <w:pPr>
-        <w:pStyle w:val="a3"/>
-        <w:numPr>
-          <w:ilvl w:val="0"/>
-          <w:numId w:val="5"/>
-        </w:numPr>
-        <w:ind w:firstLineChars="0"/>
-        <w:rPr>
-          <w:rFonts w:hint="eastAsia"/>
-        </w:rPr>
-      </w:pPr>
-      <w:r>
-        <w:rPr>
-          <w:rFonts w:hint="eastAsia"/>
-        </w:rPr>
-        <w:t>也可以是数据集的不同部分分给不同分类器</w:t>
-      </w:r>
-      <w:r>
-        <w:rPr>
-          <w:rFonts w:hint="eastAsia"/>
-        </w:rPr>
-        <w:t>(</w:t>
-      </w:r>
-      <w:r>
-        <w:rPr>
-          <w:rFonts w:hint="eastAsia"/>
-        </w:rPr>
-        <w:t>算法</w:t>
-      </w:r>
-      <w:r>
-        <w:rPr>
-          <w:rFonts w:hint="eastAsia"/>
-        </w:rPr>
-        <w:t>)</w:t>
-      </w:r>
-      <w:r>
-        <w:rPr>
-          <w:rFonts w:hint="eastAsia"/>
-        </w:rPr>
-        <w:t>的集成</w:t>
-      </w:r>
-      <w:r>
-        <w:rPr>
-          <w:rFonts w:hint="eastAsia"/>
-        </w:rPr>
-        <w:t>.</w:t>
-      </w:r>
-    </w:p>
-    <w:p>
-      <w:r>
-        <w:rPr>
-          <w:rFonts w:hint="eastAsia"/>
-        </w:rPr>
-        <w:lastRenderedPageBreak/>
-        <w:t>Adaboost</w:t>
-      </w:r>
-      <w:r>
-        <w:rPr>
-          <w:rFonts w:hint="eastAsia"/>
-        </w:rPr>
-        <w:t>优缺点</w:t>
-      </w:r>
-    </w:p>
-    <w:p>
-      <w:r>
-        <w:t>优点</w:t>
-      </w:r>
-      <w:r>
-        <w:t xml:space="preserve">) </w:t>
-      </w:r>
-    </w:p>
-    <w:p>
-      <w:r>
-        <w:t xml:space="preserve">    </w:t>
-      </w:r>
-      <w:r>
-        <w:t>泛化能力强</w:t>
-      </w:r>
-      <w:r>
-        <w:t xml:space="preserve">, </w:t>
-      </w:r>
-      <w:r>
-        <w:t>无参数调整</w:t>
-      </w:r>
-      <w:r>
-        <w:t>.</w:t>
-      </w:r>
-    </w:p>
-    <w:p>
-      <w:r>
-        <w:t>缺点</w:t>
-      </w:r>
-      <w:r>
-        <w:t>)</w:t>
-      </w:r>
-    </w:p>
-    <w:p>
-      <w:pPr>
-        <w:rPr>
-          <w:rFonts w:hint="eastAsia"/>
-        </w:rPr>
-      </w:pPr>
-      <w:r>
-        <w:tab/>
-      </w:r>
-      <w:r>
-        <w:t>对离群点敏感</w:t>
-      </w:r>
-      <w:r>
-        <w:t>.</w:t>
-      </w:r>
-    </w:p>
-    <w:p>
-      <w:r>
-        <w:rPr>
-          <w:rFonts w:hint="eastAsia"/>
-        </w:rPr>
-        <w:t>适用于数值型和标称型数据</w:t>
-      </w:r>
-      <w:r>
-        <w:rPr>
-          <w:rFonts w:hint="eastAsia"/>
-        </w:rPr>
-        <w:t>.</w:t>
-      </w:r>
-    </w:p>
-    <w:p/>
-    <w:p>
-      <w:pPr>
-        <w:pStyle w:val="2"/>
-      </w:pPr>
-      <w:r>
-        <w:rPr>
-          <w:rFonts w:hint="eastAsia"/>
-        </w:rPr>
-        <w:t>2.1</w:t>
-      </w:r>
-      <w:r>
-        <w:t xml:space="preserve"> bagging</w:t>
-      </w:r>
-      <w:r>
-        <w:t>和</w:t>
-      </w:r>
-      <w:r>
-        <w:t>boosting</w:t>
-      </w:r>
-    </w:p>
-    <w:p>
-      <w:pPr>
-        <w:rPr>
-          <w:rFonts w:hint="eastAsia"/>
-          <w:b/>
-        </w:rPr>
-      </w:pPr>
-      <w:r>
-        <w:rPr>
-          <w:b/>
-        </w:rPr>
-        <w:t>Bagging</w:t>
-      </w:r>
-    </w:p>
-    <w:p>
-      <w:r>
-        <w:t>自举汇聚法</w:t>
-      </w:r>
-      <w:r>
-        <w:t>(bootstrap aggeregating)</w:t>
-      </w:r>
-      <w:r>
-        <w:t>也称为</w:t>
-      </w:r>
-      <w:r>
-        <w:t>bagging.</w:t>
-      </w:r>
-    </w:p>
-    <w:p>
-      <w:pPr>
-        <w:rPr>
-          <w:rFonts w:hint="eastAsia"/>
-        </w:rPr>
-      </w:pPr>
-      <w:r>
-        <w:t>是将原数据</w:t>
-      </w:r>
-      <w:proofErr w:type="gramStart"/>
-      <w:r>
-        <w:t>集选择</w:t>
-      </w:r>
-      <w:proofErr w:type="gramEnd"/>
-      <w:r>
-        <w:t>S</w:t>
-      </w:r>
-      <w:r>
-        <w:t>次后</w:t>
-      </w:r>
-      <w:r>
-        <w:t>,</w:t>
-      </w:r>
-      <w:r>
-        <w:t>得到</w:t>
-      </w:r>
-      <w:r>
-        <w:t>S</w:t>
-      </w:r>
-      <w:proofErr w:type="gramStart"/>
-      <w:r>
-        <w:t>个</w:t>
-      </w:r>
-      <w:proofErr w:type="gramEnd"/>
-      <w:r>
-        <w:t>新数据集的技术</w:t>
-      </w:r>
-      <w:r>
-        <w:t>.</w:t>
-      </w:r>
-      <w:r>
-        <w:t xml:space="preserve"> </w:t>
-      </w:r>
-      <w:r>
-        <w:t>让后对</w:t>
-      </w:r>
-      <w:r>
-        <w:t>S</w:t>
-      </w:r>
-      <w:proofErr w:type="gramStart"/>
-      <w:r>
-        <w:t>个</w:t>
-      </w:r>
-      <w:proofErr w:type="gramEnd"/>
-      <w:r>
-        <w:t>数据集分类算法</w:t>
-      </w:r>
-      <w:r>
-        <w:t>,</w:t>
-      </w:r>
-      <w:r>
-        <w:t>得到</w:t>
-      </w:r>
-      <w:r>
-        <w:t>S</w:t>
-      </w:r>
-      <w:proofErr w:type="gramStart"/>
-      <w:r>
-        <w:t>个</w:t>
-      </w:r>
-      <w:proofErr w:type="gramEnd"/>
-      <w:r>
-        <w:t>分类器</w:t>
-      </w:r>
-      <w:r>
-        <w:t xml:space="preserve">. </w:t>
-      </w:r>
-      <w:r>
-        <w:t>分类器投票结果最多的作为最终的结果</w:t>
-      </w:r>
-      <w:r>
-        <w:t>.</w:t>
-      </w:r>
-    </w:p>
-    <w:p>
-      <w:pPr>
-        <w:rPr>
-          <w:rFonts w:hint="eastAsia"/>
-        </w:rPr>
-      </w:pPr>
-    </w:p>
-    <w:p>
-      <w:pPr>
-        <w:rPr>
-          <w:rFonts w:hint="eastAsia"/>
-          <w:b/>
-        </w:rPr>
-      </w:pPr>
-      <w:r>
-        <w:rPr>
-          <w:rFonts w:hint="eastAsia"/>
-          <w:b/>
-        </w:rPr>
-        <w:t>Boosting</w:t>
-      </w:r>
-    </w:p>
-    <w:p>
-      <w:r>
-        <w:rPr>
-          <w:rFonts w:hint="eastAsia"/>
-        </w:rPr>
-        <w:t>首先</w:t>
-      </w:r>
-      <w:r>
-        <w:rPr>
-          <w:rFonts w:hint="eastAsia"/>
-        </w:rPr>
-        <w:t>,boosting</w:t>
-      </w:r>
-      <w:r>
-        <w:rPr>
-          <w:rFonts w:hint="eastAsia"/>
-        </w:rPr>
-        <w:t>和</w:t>
-      </w:r>
-      <w:r>
-        <w:rPr>
-          <w:rFonts w:hint="eastAsia"/>
-        </w:rPr>
-        <w:t>bagging</w:t>
-      </w:r>
-      <w:r>
-        <w:rPr>
-          <w:rFonts w:hint="eastAsia"/>
-        </w:rPr>
-        <w:t>类似</w:t>
-      </w:r>
-      <w:r>
-        <w:rPr>
-          <w:rFonts w:hint="eastAsia"/>
-        </w:rPr>
-        <w:t>.</w:t>
-      </w:r>
-      <w:r>
-        <w:t xml:space="preserve"> </w:t>
-      </w:r>
-      <w:r>
-        <w:t>表现在使用的分类器类型一致</w:t>
-      </w:r>
-      <w:r>
-        <w:t xml:space="preserve">. </w:t>
-      </w:r>
-    </w:p>
-    <w:p>
-      <w:r>
-        <w:t>然后</w:t>
-      </w:r>
-      <w:r>
-        <w:t>,</w:t>
-      </w:r>
-      <w:r>
-        <w:t>不同点</w:t>
-      </w:r>
-      <w:r>
-        <w:t>)</w:t>
-      </w:r>
-    </w:p>
-    <w:p>
-      <w:pPr>
-        <w:pStyle w:val="a3"/>
-        <w:numPr>
-          <w:ilvl w:val="0"/>
-          <w:numId w:val="7"/>
-        </w:numPr>
-        <w:ind w:firstLineChars="0"/>
-      </w:pPr>
-      <w:r>
-        <w:t>boosting</w:t>
-      </w:r>
-      <w:r>
-        <w:t>的分类器是通过串行训练得到的</w:t>
-      </w:r>
-      <w:r>
-        <w:t xml:space="preserve">. </w:t>
-      </w:r>
-      <w:r>
-        <w:t>新分类器依据已训练出的分类器的性能来进行训练</w:t>
-      </w:r>
-      <w:r>
-        <w:t>.</w:t>
-      </w:r>
-    </w:p>
-    <w:p>
-      <w:pPr>
-        <w:pStyle w:val="a3"/>
-        <w:numPr>
-          <w:ilvl w:val="0"/>
-          <w:numId w:val="7"/>
-        </w:numPr>
-        <w:ind w:firstLineChars="0"/>
-      </w:pPr>
-      <w:r>
-        <w:t>B</w:t>
-      </w:r>
-      <w:r>
-        <w:rPr>
-          <w:rFonts w:hint="eastAsia"/>
-        </w:rPr>
-        <w:t>oosting</w:t>
-      </w:r>
-      <w:r>
-        <w:rPr>
-          <w:rFonts w:hint="eastAsia"/>
-        </w:rPr>
-        <w:t>结果是所有分类器的加权求和结果</w:t>
-      </w:r>
-      <w:r>
-        <w:rPr>
-          <w:rFonts w:hint="eastAsia"/>
-        </w:rPr>
-        <w:t>.</w:t>
-      </w:r>
-      <w:r>
-        <w:t xml:space="preserve"> Bagging</w:t>
-      </w:r>
-      <w:r>
-        <w:t>的权重是相等的</w:t>
-      </w:r>
-      <w:r>
-        <w:t>. Boosting</w:t>
-      </w:r>
-      <w:r>
-        <w:t>的权重是不等的</w:t>
-      </w:r>
-      <w:r>
-        <w:t>.</w:t>
-      </w:r>
-      <w:r>
-        <w:t>每个权重代表上次迭代的成功度</w:t>
-      </w:r>
-      <w:r>
-        <w:t>.</w:t>
-      </w:r>
-    </w:p>
-    <w:p>
-      <w:r>
-        <w:t>Adaboost</w:t>
-      </w:r>
-      <w:r>
-        <w:t>是</w:t>
-      </w:r>
-      <w:r>
-        <w:t>Boosting</w:t>
-      </w:r>
-      <w:r>
-        <w:t>的一种</w:t>
-      </w:r>
-      <w:r>
-        <w:t>.</w:t>
-      </w:r>
-    </w:p>
-    <w:p/>
-    <w:p>
-      <w:pPr>
-        <w:pStyle w:val="2"/>
-        <w:rPr>
-          <w:rFonts w:hint="eastAsia"/>
-        </w:rPr>
-      </w:pPr>
-      <w:r>
-        <w:rPr>
-          <w:rFonts w:hint="eastAsia"/>
-        </w:rPr>
-        <w:t>2.2</w:t>
-      </w:r>
-      <w:r>
-        <w:t xml:space="preserve"> Adaboost</w:t>
-      </w:r>
-    </w:p>
-    <w:p>
-      <w:r>
-        <w:rPr>
-          <w:noProof/>
-        </w:rPr>
-        <w:drawing>
-          <wp:inline distT="0" distB="0" distL="0" distR="0" wp14:anchorId="0A6A0F9A" wp14:editId="740EBAE1">
-            <wp:extent cx="5274310" cy="2270125"/>
-            <wp:effectExtent l="0" t="0" r="2540" b="0"/>
-            <wp:docPr id="2" name="图片 2"/>
-            <wp:cNvGraphicFramePr>
-              <a:graphicFrameLocks xmlns:a="http://schemas.openxmlformats.org/drawingml/2006/main" noChangeAspect="1"/>
-            </wp:cNvGraphicFramePr>
-            <a:graphic xmlns:a="http://schemas.openxmlformats.org/drawingml/2006/main">
-              <a:graphicData uri="http://schemas.openxmlformats.org/drawingml/2006/picture">
-                <pic:pic xmlns:pic="http://schemas.openxmlformats.org/drawingml/2006/picture">
-                  <pic:nvPicPr>
-                    <pic:cNvPr id="1" name=""/>
-                    <pic:cNvPicPr/>
-                  </pic:nvPicPr>
-                  <pic:blipFill>
-                    <a:blip r:embed="rId9"/>
-                    <a:stretch>
-                      <a:fillRect/>
-                    </a:stretch>
-                  </pic:blipFill>
-                  <pic:spPr>
-                    <a:xfrm>
-                      <a:off x="0" y="0"/>
-                      <a:ext cx="5274310" cy="2270125"/>
-                    </a:xfrm>
-                    <a:prstGeom prst="rect">
-                      <a:avLst/>
-                    </a:prstGeom>
-                  </pic:spPr>
-                </pic:pic>
-              </a:graphicData>
-            </a:graphic>
-          </wp:inline>
-        </w:drawing>
-      </w:r>
-    </w:p>
-    <w:p>
-      <w:pPr>
-        <w:pStyle w:val="a3"/>
-        <w:numPr>
-          <w:ilvl w:val="0"/>
-          <w:numId w:val="8"/>
-        </w:numPr>
-        <w:ind w:firstLineChars="0"/>
-      </w:pPr>
-      <w:r>
-        <w:rPr>
-          <w:rFonts w:hint="eastAsia"/>
-        </w:rPr>
-        <w:t>弱分类器组合构成强分类器</w:t>
-      </w:r>
-      <w:r>
-        <w:rPr>
-          <w:rFonts w:hint="eastAsia"/>
-        </w:rPr>
-        <w:t>.</w:t>
-      </w:r>
-    </w:p>
-    <w:p>
-      <w:pPr>
-        <w:pStyle w:val="a3"/>
-        <w:numPr>
-          <w:ilvl w:val="1"/>
-          <w:numId w:val="8"/>
-        </w:numPr>
-        <w:ind w:firstLineChars="0"/>
-      </w:pPr>
-      <w:r>
-        <w:t>弱分类器是指</w:t>
-      </w:r>
-      <w:proofErr w:type="gramStart"/>
-      <w:r>
-        <w:t>”</w:t>
-      </w:r>
-      <w:proofErr w:type="gramEnd"/>
-      <w:r>
-        <w:t>性能比随机猜测要好些但有限</w:t>
-      </w:r>
-      <w:r>
-        <w:t>”</w:t>
-      </w:r>
-    </w:p>
-    <w:p>
-      <w:pPr>
-        <w:pStyle w:val="a3"/>
-        <w:numPr>
-          <w:ilvl w:val="1"/>
-          <w:numId w:val="8"/>
-        </w:numPr>
-        <w:ind w:firstLineChars="0"/>
-      </w:pPr>
-      <w:r>
-        <w:t>弱分类器在二分类中错误率会高于</w:t>
-      </w:r>
-      <w:r>
-        <w:t>50%.</w:t>
-      </w:r>
-    </w:p>
-    <w:p>
-      <w:pPr>
-        <w:pStyle w:val="a3"/>
-        <w:numPr>
-          <w:ilvl w:val="0"/>
-          <w:numId w:val="8"/>
-        </w:numPr>
-        <w:ind w:firstLineChars="0"/>
-      </w:pPr>
-      <w:r>
-        <w:t>A</w:t>
-      </w:r>
-      <w:r>
-        <w:rPr>
-          <w:rFonts w:hint="eastAsia"/>
-        </w:rPr>
-        <w:t>daboost</w:t>
-      </w:r>
-      <w:r>
-        <w:rPr>
-          <w:rFonts w:hint="eastAsia"/>
-        </w:rPr>
-        <w:t>是</w:t>
-      </w:r>
-      <w:r>
-        <w:rPr>
-          <w:rFonts w:hint="eastAsia"/>
-        </w:rPr>
-        <w:t>adaptive</w:t>
-      </w:r>
-      <w:r>
-        <w:t xml:space="preserve"> boost</w:t>
-      </w:r>
-      <w:r>
-        <w:t>缩写</w:t>
-      </w:r>
-      <w:r>
-        <w:t>.</w:t>
-      </w:r>
-    </w:p>
-    <w:p>
-      <w:pPr>
-        <w:pStyle w:val="a3"/>
-        <w:numPr>
-          <w:ilvl w:val="1"/>
-          <w:numId w:val="8"/>
-        </w:numPr>
-        <w:ind w:firstLineChars="0"/>
-      </w:pPr>
-      <w:r>
-        <w:lastRenderedPageBreak/>
-        <w:t>对</w:t>
-      </w:r>
-      <w:r>
-        <w:t>train</w:t>
-      </w:r>
-      <w:r>
-        <w:t>数据</w:t>
-      </w:r>
-      <w:proofErr w:type="gramStart"/>
-      <w:r>
-        <w:t>集每个</w:t>
-      </w:r>
-      <w:proofErr w:type="gramEnd"/>
-      <w:r>
-        <w:t>样本分配一个权重</w:t>
-      </w:r>
-      <w:r>
-        <w:t>.</w:t>
-      </w:r>
-    </w:p>
-    <w:p>
-      <w:pPr>
-        <w:pStyle w:val="a3"/>
-        <w:numPr>
-          <w:ilvl w:val="1"/>
-          <w:numId w:val="8"/>
-        </w:numPr>
-        <w:ind w:firstLineChars="0"/>
-      </w:pPr>
-      <w:r>
-        <w:t>对这些样本训练出一个弱分类器</w:t>
-      </w:r>
-      <w:r>
-        <w:t xml:space="preserve">, </w:t>
-      </w:r>
-      <w:r>
-        <w:t>并计算器错误率</w:t>
-      </w:r>
-      <w:r>
-        <w:t>(</w:t>
-      </w:r>
-      <w:r>
-        <w:t>参考</w:t>
-      </w:r>
-      <w:r>
-        <w:t>accuracy,</w:t>
-      </w:r>
-      <w:r>
-        <w:t>是</w:t>
-      </w:r>
-      <w:r>
-        <w:t>accuracy</w:t>
-      </w:r>
-      <w:r>
-        <w:t>的反面</w:t>
-      </w:r>
-      <w:r>
-        <w:t>).</w:t>
-      </w:r>
-    </w:p>
-    <w:p>
-      <w:pPr>
-        <w:pStyle w:val="a3"/>
-        <w:numPr>
-          <w:ilvl w:val="1"/>
-          <w:numId w:val="8"/>
-        </w:numPr>
-        <w:ind w:firstLineChars="0"/>
-      </w:pPr>
-      <w:r>
-        <w:t>然后调整样本的权重</w:t>
-      </w:r>
-      <w:r>
-        <w:t xml:space="preserve">, </w:t>
-      </w:r>
-      <w:proofErr w:type="gramStart"/>
-      <w:r>
-        <w:t>上次弱分类器分对</w:t>
-      </w:r>
-      <w:proofErr w:type="gramEnd"/>
-      <w:r>
-        <w:t>的样本的权重减小</w:t>
-      </w:r>
-      <w:r>
-        <w:t xml:space="preserve">. </w:t>
-      </w:r>
-      <w:proofErr w:type="gramStart"/>
-      <w:r>
-        <w:t>分错的</w:t>
-      </w:r>
-      <w:proofErr w:type="gramEnd"/>
-      <w:r>
-        <w:t>样本的权重增大</w:t>
-      </w:r>
-      <w:r>
-        <w:t>.</w:t>
-      </w:r>
-    </w:p>
-    <w:p>
-      <w:pPr>
-        <w:pStyle w:val="a3"/>
-        <w:numPr>
-          <w:ilvl w:val="1"/>
-          <w:numId w:val="8"/>
-        </w:numPr>
-        <w:ind w:firstLineChars="0"/>
-      </w:pPr>
-      <w:r>
-        <w:t>然后再训练一个分类器</w:t>
-      </w:r>
-      <w:r>
-        <w:t>.</w:t>
-      </w:r>
-    </w:p>
-    <w:p>
-      <w:pPr>
-        <w:pStyle w:val="a3"/>
-        <w:numPr>
-          <w:ilvl w:val="0"/>
-          <w:numId w:val="8"/>
-        </w:numPr>
-        <w:ind w:firstLineChars="0"/>
-      </w:pPr>
-      <w:r>
-        <w:rPr>
-          <w:rFonts w:hint="eastAsia"/>
-        </w:rPr>
-        <w:t>错误率公式</w:t>
-      </w:r>
-      <w:r>
-        <w:rPr>
-          <w:rFonts w:hint="eastAsia"/>
-        </w:rPr>
-        <w:t>:</w:t>
-      </w:r>
-    </w:p>
-    <w:p>
-      <w:pPr>
-        <w:pStyle w:val="a3"/>
-        <w:ind w:left="360" w:firstLineChars="0" w:firstLine="0"/>
-        <w:jc w:val="center"/>
-      </w:pPr>
-      <w:r>
-        <w:rPr>
-          <w:noProof/>
-        </w:rPr>
-        <w:drawing>
-          <wp:inline distT="0" distB="0" distL="0" distR="0" wp14:anchorId="7FED2570" wp14:editId="47C2456E">
-            <wp:extent cx="2600325" cy="628650"/>
-            <wp:effectExtent l="0" t="0" r="9525" b="0"/>
-            <wp:docPr id="3" name="图片 3"/>
             <wp:cNvGraphicFramePr>
               <a:graphicFrameLocks xmlns:a="http://schemas.openxmlformats.org/drawingml/2006/main" noChangeAspect="1"/>
             </wp:cNvGraphicFramePr>
@@ -1805,7 +271,7 @@
                   <pic:spPr>
                     <a:xfrm>
                       <a:off x="0" y="0"/>
-                      <a:ext cx="2600325" cy="628650"/>
+                      <a:ext cx="5274310" cy="1833245"/>
                     </a:xfrm>
                     <a:prstGeom prst="rect">
                       <a:avLst/>
@@ -1818,12 +284,407 @@
         </w:drawing>
       </w:r>
     </w:p>
+    <w:p/>
+    <w:tbl>
+      <w:tblPr>
+        <w:tblStyle w:val="a5"/>
+        <w:tblW w:w="0" w:type="auto"/>
+        <w:tblLook w:val="04A0" w:firstRow="1" w:lastRow="0" w:firstColumn="1" w:lastColumn="0" w:noHBand="0" w:noVBand="1"/>
+      </w:tblPr>
+      <w:tblGrid>
+        <w:gridCol w:w="8296"/>
+      </w:tblGrid>
+      <w:tr>
+        <w:tc>
+          <w:tcPr>
+            <w:tcW w:w="8296" w:type="dxa"/>
+          </w:tcPr>
+          <w:p>
+            <w:r>
+              <w:t xml:space="preserve">Cp </w:t>
+            </w:r>
+            <w:r>
+              <w:t>G:\tools\openCV-3.3\opencv\build\x64\vc14\bin</w:t>
+            </w:r>
+            <w:r>
+              <w:t xml:space="preserve">\* </w:t>
+            </w:r>
+            <w:r>
+              <w:t>H:\dataset</w:t>
+            </w:r>
+          </w:p>
+        </w:tc>
+      </w:tr>
+    </w:tbl>
+    <w:p/>
+    <w:p>
+      <w:r>
+        <w:t>C</w:t>
+      </w:r>
+      <w:r>
+        <w:rPr>
+          <w:rFonts w:hint="eastAsia"/>
+        </w:rPr>
+        <w:t>md</w:t>
+      </w:r>
+      <w:r>
+        <w:rPr>
+          <w:rFonts w:hint="eastAsia"/>
+        </w:rPr>
+        <w:t>打开</w:t>
+      </w:r>
+      <w:r>
+        <w:rPr>
+          <w:rFonts w:hint="eastAsia"/>
+        </w:rPr>
+        <w:t>H:dataset</w:t>
+      </w:r>
+      <w:r>
+        <w:rPr>
+          <w:rFonts w:hint="eastAsia"/>
+        </w:rPr>
+        <w:t>路径</w:t>
+      </w:r>
+      <w:r>
+        <w:rPr>
+          <w:rFonts w:hint="eastAsia"/>
+        </w:rPr>
+        <w:t>,</w:t>
+      </w:r>
+      <w:r>
+        <w:rPr>
+          <w:rFonts w:hint="eastAsia"/>
+        </w:rPr>
+        <w:t>并执行</w:t>
+      </w:r>
+    </w:p>
+    <w:tbl>
+      <w:tblPr>
+        <w:tblStyle w:val="a5"/>
+        <w:tblW w:w="0" w:type="auto"/>
+        <w:tblLook w:val="04A0" w:firstRow="1" w:lastRow="0" w:firstColumn="1" w:lastColumn="0" w:noHBand="0" w:noVBand="1"/>
+      </w:tblPr>
+      <w:tblGrid>
+        <w:gridCol w:w="8296"/>
+      </w:tblGrid>
+      <w:tr>
+        <w:tc>
+          <w:tcPr>
+            <w:tcW w:w="8296" w:type="dxa"/>
+          </w:tcPr>
+          <w:p>
+            <w:r>
+              <w:rPr>
+                <w:b/>
+              </w:rPr>
+              <w:t>opencv_createsamples.exe</w:t>
+            </w:r>
+            <w:r>
+              <w:t xml:space="preserve"> -info pos/pos.dat -vec pos/sample_pos.vec </w:t>
+            </w:r>
+            <w:commentRangeStart w:id="3"/>
+            <w:r>
+              <w:t>-num 17</w:t>
+            </w:r>
+            <w:commentRangeEnd w:id="3"/>
+            <w:r>
+              <w:rPr>
+                <w:rStyle w:val="a6"/>
+              </w:rPr>
+              <w:commentReference w:id="3"/>
+            </w:r>
+            <w:r>
+              <w:t xml:space="preserve"> -w 20 -h 20 </w:t>
+            </w:r>
+            <w:r>
+              <w:t>–</w:t>
+            </w:r>
+            <w:r>
+              <w:t>show</w:t>
+            </w:r>
+            <w:r>
+              <w:t xml:space="preserve"> YES</w:t>
+            </w:r>
+          </w:p>
+          <w:p/>
+          <w:p>
+            <w:r>
+              <w:rPr>
+                <w:rFonts w:hint="eastAsia"/>
+              </w:rPr>
+              <w:t>参数说明：</w:t>
+            </w:r>
+            <w:r>
+              <w:rPr>
+                <w:rFonts w:hint="eastAsia"/>
+              </w:rPr>
+              <w:t>-info</w:t>
+            </w:r>
+            <w:r>
+              <w:rPr>
+                <w:rFonts w:hint="eastAsia"/>
+              </w:rPr>
+              <w:t>，指样本说明文件</w:t>
+            </w:r>
+          </w:p>
+          <w:p/>
+          <w:p>
+            <w:r>
+              <w:rPr>
+                <w:rFonts w:hint="eastAsia"/>
+              </w:rPr>
+              <w:t xml:space="preserve">　　　　　　</w:t>
+            </w:r>
+            <w:r>
+              <w:rPr>
+                <w:rFonts w:hint="eastAsia"/>
+              </w:rPr>
+              <w:t>-vec</w:t>
+            </w:r>
+            <w:r>
+              <w:rPr>
+                <w:rFonts w:hint="eastAsia"/>
+              </w:rPr>
+              <w:t>，样本描述文件的名字及路径</w:t>
+            </w:r>
+          </w:p>
+          <w:p/>
+          <w:p>
+            <w:r>
+              <w:rPr>
+                <w:rFonts w:hint="eastAsia"/>
+              </w:rPr>
+              <w:t xml:space="preserve">　　　　　　</w:t>
+            </w:r>
+            <w:r>
+              <w:rPr>
+                <w:rFonts w:hint="eastAsia"/>
+              </w:rPr>
+              <w:t>-num</w:t>
+            </w:r>
+            <w:r>
+              <w:rPr>
+                <w:rFonts w:hint="eastAsia"/>
+              </w:rPr>
+              <w:t>，总共几个样本，要注意，这里的样本数是指标定后的</w:t>
+            </w:r>
+            <w:r>
+              <w:rPr>
+                <w:rFonts w:hint="eastAsia"/>
+              </w:rPr>
+              <w:t>20x20</w:t>
+            </w:r>
+            <w:r>
+              <w:rPr>
+                <w:rFonts w:hint="eastAsia"/>
+              </w:rPr>
+              <w:t>的样本</w:t>
+            </w:r>
+            <w:r>
+              <w:rPr>
+                <w:rFonts w:hint="eastAsia"/>
+              </w:rPr>
+              <w:lastRenderedPageBreak/>
+              <w:t>数，而不是大图的数目，其实就是样本说明文件第</w:t>
+            </w:r>
+            <w:r>
+              <w:rPr>
+                <w:rFonts w:hint="eastAsia"/>
+              </w:rPr>
+              <w:t>2</w:t>
+            </w:r>
+            <w:r>
+              <w:rPr>
+                <w:rFonts w:hint="eastAsia"/>
+              </w:rPr>
+              <w:t>列的所有数字累加　　　　　　　　　和。</w:t>
+            </w:r>
+          </w:p>
+          <w:p/>
+          <w:p>
+            <w:r>
+              <w:rPr>
+                <w:rFonts w:hint="eastAsia"/>
+              </w:rPr>
+              <w:t xml:space="preserve">　　　　　　</w:t>
+            </w:r>
+            <w:r>
+              <w:rPr>
+                <w:rFonts w:hint="eastAsia"/>
+              </w:rPr>
+              <w:t xml:space="preserve">-w -h </w:t>
+            </w:r>
+            <w:r>
+              <w:rPr>
+                <w:rFonts w:hint="eastAsia"/>
+              </w:rPr>
+              <w:t>指明想让样本缩放到什么尺寸。这里的奥妙在于你不必另外去处理第</w:t>
+            </w:r>
+            <w:r>
+              <w:rPr>
+                <w:rFonts w:hint="eastAsia"/>
+              </w:rPr>
+              <w:t>1</w:t>
+            </w:r>
+            <w:r>
+              <w:rPr>
+                <w:rFonts w:hint="eastAsia"/>
+              </w:rPr>
+              <w:t>步中被矩形框出的图片的尺寸，</w:t>
+            </w:r>
+            <w:r>
+              <w:rPr>
+                <w:rFonts w:hint="eastAsia"/>
+                <w:u w:val="single"/>
+              </w:rPr>
+              <w:t>因为这个参数帮你统一缩放</w:t>
+            </w:r>
+            <w:r>
+              <w:rPr>
+                <w:rFonts w:hint="eastAsia"/>
+              </w:rPr>
+              <w:t>！</w:t>
+            </w:r>
+          </w:p>
+          <w:p/>
+          <w:p>
+            <w:r>
+              <w:rPr>
+                <w:rFonts w:hint="eastAsia"/>
+              </w:rPr>
+              <w:t xml:space="preserve">　　　　　　</w:t>
+            </w:r>
+            <w:r>
+              <w:rPr>
+                <w:rFonts w:hint="eastAsia"/>
+              </w:rPr>
+              <w:t xml:space="preserve">-show </w:t>
+            </w:r>
+            <w:r>
+              <w:rPr>
+                <w:rFonts w:hint="eastAsia"/>
+              </w:rPr>
+              <w:t>是否显示每个样本。样本少可以设为</w:t>
+            </w:r>
+            <w:r>
+              <w:rPr>
+                <w:rFonts w:hint="eastAsia"/>
+              </w:rPr>
+              <w:t>YES</w:t>
+            </w:r>
+            <w:r>
+              <w:rPr>
+                <w:rFonts w:hint="eastAsia"/>
+              </w:rPr>
+              <w:t>，要是</w:t>
+            </w:r>
+            <w:r>
+              <w:rPr>
+                <w:rFonts w:hint="eastAsia"/>
+                <w:u w:val="single"/>
+              </w:rPr>
+              <w:t>样本多的话最好设为</w:t>
+            </w:r>
+            <w:r>
+              <w:rPr>
+                <w:rFonts w:hint="eastAsia"/>
+                <w:u w:val="single"/>
+              </w:rPr>
+              <w:t>NO</w:t>
+            </w:r>
+            <w:r>
+              <w:rPr>
+                <w:rFonts w:hint="eastAsia"/>
+                <w:u w:val="single"/>
+              </w:rPr>
+              <w:t>，或者不要显式地设置</w:t>
+            </w:r>
+            <w:r>
+              <w:rPr>
+                <w:rFonts w:hint="eastAsia"/>
+              </w:rPr>
+              <w:t>，因为关窗口会关到你哭</w:t>
+            </w:r>
+          </w:p>
+        </w:tc>
+      </w:tr>
+    </w:tbl>
+    <w:p/>
+    <w:p>
+      <w:r>
+        <w:t>设置</w:t>
+      </w:r>
+      <w:r>
+        <w:t>400</w:t>
+      </w:r>
+      <w:r>
+        <w:t>个正样本</w:t>
+      </w:r>
+      <w:r>
+        <w:t>:</w:t>
+      </w:r>
+    </w:p>
+    <w:tbl>
+      <w:tblPr>
+        <w:tblStyle w:val="a5"/>
+        <w:tblW w:w="0" w:type="auto"/>
+        <w:tblLook w:val="04A0" w:firstRow="1" w:lastRow="0" w:firstColumn="1" w:lastColumn="0" w:noHBand="0" w:noVBand="1"/>
+      </w:tblPr>
+      <w:tblGrid>
+        <w:gridCol w:w="8296"/>
+      </w:tblGrid>
+      <w:tr>
+        <w:tc>
+          <w:tcPr>
+            <w:tcW w:w="8296" w:type="dxa"/>
+          </w:tcPr>
+          <w:p>
+            <w:r>
+              <w:t xml:space="preserve">cd </w:t>
+            </w:r>
+            <w:r>
+              <w:t>D:\work\stuff\modules\misc\sprd_camera\alg\july\matlab\cvaa</w:t>
+            </w:r>
+            <w:r>
+              <w:t>\cc\haar_like\haar_like\dataset\</w:t>
+            </w:r>
+          </w:p>
+          <w:p>
+            <w:r>
+              <w:t>opencv_createsamples.exe -info ./pos/pos.dat -vec ./pos/pos.vec -num 400 -w 20 -h 20</w:t>
+            </w:r>
+          </w:p>
+        </w:tc>
+      </w:tr>
+    </w:tbl>
+    <w:p/>
+    <w:p>
+      <w:pPr>
+        <w:pStyle w:val="2"/>
+      </w:pPr>
+      <w:r>
+        <w:rPr>
+          <w:rFonts w:hint="eastAsia"/>
+        </w:rPr>
+        <w:t>1.3 understanding sample generation</w:t>
+      </w:r>
+    </w:p>
+    <w:p/>
+    <w:p>
+      <w:r>
+        <w:rPr>
+          <w:rFonts w:hint="eastAsia"/>
+        </w:rPr>
+        <w:t>总结并延伸以上内容：</w:t>
+      </w:r>
+    </w:p>
+    <w:p/>
     <w:p>
       <w:pPr>
         <w:pStyle w:val="a3"/>
         <w:numPr>
           <w:ilvl w:val="0"/>
-          <w:numId w:val="8"/>
+          <w:numId w:val="3"/>
         </w:numPr>
         <w:ind w:firstLineChars="0"/>
       </w:pPr>
@@ -1831,75 +692,704 @@
         <w:rPr>
           <w:rFonts w:hint="eastAsia"/>
         </w:rPr>
-        <w:t>分类器的</w:t>
-      </w:r>
+        <w:t>样本图片最好使用灰度图，且最好能根据实际情况做一定的预处理</w:t>
+      </w:r>
+    </w:p>
+    <w:p/>
+    <w:p>
+      <w:pPr>
+        <w:pStyle w:val="a3"/>
+        <w:numPr>
+          <w:ilvl w:val="0"/>
+          <w:numId w:val="3"/>
+        </w:numPr>
+        <w:ind w:firstLineChars="0"/>
+      </w:pPr>
       <w:r>
         <w:rPr>
           <w:rFonts w:hint="eastAsia"/>
         </w:rPr>
-        <w:t>权重</w:t>
+        <w:t>样本选择的原则是：数量越多越好，尽量高于</w:t>
       </w:r>
       <w:r>
         <w:rPr>
           <w:rFonts w:hint="eastAsia"/>
         </w:rPr>
-        <w:t>alpha</w:t>
+        <w:t>1000</w:t>
       </w:r>
       <w:r>
         <w:rPr>
           <w:rFonts w:hint="eastAsia"/>
         </w:rPr>
-        <w:t>公式</w:t>
-      </w:r>
+        <w:t>；样本间差异性越大越好</w:t>
+      </w:r>
+    </w:p>
+    <w:p/>
+    <w:p>
+      <w:pPr>
+        <w:pStyle w:val="a3"/>
+        <w:numPr>
+          <w:ilvl w:val="0"/>
+          <w:numId w:val="3"/>
+        </w:numPr>
+        <w:ind w:firstLineChars="0"/>
+      </w:pPr>
+      <w:r>
+        <w:rPr>
+          <w:rFonts w:hint="eastAsia"/>
+        </w:rPr>
+        <w:t>正负样本比例为</w:t>
+      </w:r>
+      <w:r>
+        <w:rPr>
+          <w:rFonts w:hint="eastAsia"/>
+        </w:rPr>
+        <w:t>1</w:t>
+      </w:r>
+      <w:r>
+        <w:rPr>
+          <w:rFonts w:hint="eastAsia"/>
+        </w:rPr>
+        <w:t>：</w:t>
+      </w:r>
+      <w:r>
+        <w:rPr>
+          <w:rFonts w:hint="eastAsia"/>
+        </w:rPr>
+        <w:t>3</w:t>
+      </w:r>
+      <w:r>
+        <w:rPr>
+          <w:rFonts w:hint="eastAsia"/>
+        </w:rPr>
+        <w:t>最佳，尺寸为</w:t>
+      </w:r>
+      <w:r>
+        <w:rPr>
+          <w:rFonts w:hint="eastAsia"/>
+        </w:rPr>
+        <w:t>20x20</w:t>
+      </w:r>
+      <w:r>
+        <w:rPr>
+          <w:rFonts w:hint="eastAsia"/>
+        </w:rPr>
+        <w:t>最佳</w:t>
+      </w:r>
+    </w:p>
+    <w:p>
+      <w:pPr>
+        <w:pStyle w:val="a3"/>
+      </w:pPr>
+    </w:p>
+    <w:p/>
+    <w:p>
+      <w:pPr>
+        <w:pStyle w:val="1"/>
+      </w:pPr>
+      <w:r>
+        <w:t>二</w:t>
+      </w:r>
+      <w:r>
+        <w:rPr>
+          <w:rFonts w:hint="eastAsia"/>
+        </w:rPr>
+        <w:t xml:space="preserve"> AdaBoost</w:t>
+      </w:r>
+      <w:r>
+        <w:rPr>
+          <w:rFonts w:hint="eastAsia"/>
+        </w:rPr>
+        <w:t>级联分类器</w:t>
+      </w:r>
+    </w:p>
+    <w:p>
+      <w:pPr>
+        <w:rPr>
+          <w:b/>
+        </w:rPr>
+      </w:pPr>
+      <w:r>
+        <w:rPr>
+          <w:b/>
+        </w:rPr>
+        <w:t>为了解决什么问题</w:t>
+      </w:r>
+      <w:r>
+        <w:rPr>
+          <w:b/>
+        </w:rPr>
+        <w:t>.</w:t>
+      </w:r>
+    </w:p>
+    <w:p>
+      <w:r>
+        <w:t>做决定时</w:t>
+      </w:r>
+      <w:r>
+        <w:t>,</w:t>
+      </w:r>
+      <w:r>
+        <w:t>会考虑多个专家的意见</w:t>
+      </w:r>
+      <w:r>
+        <w:t>.</w:t>
+      </w:r>
+      <w:r>
+        <w:t>反应到机器学习上</w:t>
+      </w:r>
+      <w:r>
+        <w:t>,</w:t>
+      </w:r>
+      <w:r>
+        <w:t>也是考虑多个分类器的意见</w:t>
+      </w:r>
+      <w:r>
+        <w:t xml:space="preserve">. </w:t>
+      </w:r>
+      <w:r>
+        <w:t>这个思想</w:t>
+      </w:r>
+      <w:r>
+        <w:t>(</w:t>
+      </w:r>
+      <w:r>
+        <w:t>方法</w:t>
+      </w:r>
+      <w:r>
+        <w:t>)</w:t>
+      </w:r>
+      <w:r>
+        <w:t>就是元算法</w:t>
+      </w:r>
+      <w:r>
+        <w:t>meta algorithm(</w:t>
+      </w:r>
+      <w:r>
+        <w:t>集成方法</w:t>
+      </w:r>
+      <w:r>
+        <w:t>ensemble method)</w:t>
+      </w:r>
+      <w:r>
+        <w:t>.</w:t>
+      </w:r>
+    </w:p>
+    <w:p>
+      <w:r>
+        <w:t>元算法是对其他算法的一种组合方式</w:t>
+      </w:r>
+      <w:r>
+        <w:t>.</w:t>
+      </w:r>
+    </w:p>
+    <w:p>
+      <w:r>
+        <w:t>Adaboost</w:t>
+      </w:r>
+      <w:r>
+        <w:t>是元算法中比较火的一个方法</w:t>
+      </w:r>
+      <w:r>
+        <w:t>.</w:t>
+      </w:r>
+    </w:p>
+    <w:p>
+      <w:r>
+        <w:t>Adaboost</w:t>
+      </w:r>
+      <w:r>
+        <w:t>是</w:t>
+      </w:r>
+      <w:r>
+        <w:t>(</w:t>
+      </w:r>
+      <w:r>
+        <w:t>属于</w:t>
+      </w:r>
+      <w:r>
+        <w:t>)</w:t>
+      </w:r>
+      <w:r>
+        <w:t>监督学习方法</w:t>
+      </w:r>
+      <w:r>
+        <w:t>.</w:t>
+      </w:r>
+    </w:p>
+    <w:p/>
+    <w:p>
+      <w:pPr>
+        <w:rPr>
+          <w:b/>
+        </w:rPr>
+      </w:pPr>
+      <w:r>
+        <w:rPr>
+          <w:b/>
+        </w:rPr>
+        <w:t>算法集成</w:t>
+      </w:r>
+    </w:p>
+    <w:p>
+      <w:pPr>
+        <w:pStyle w:val="a3"/>
+        <w:numPr>
+          <w:ilvl w:val="0"/>
+          <w:numId w:val="5"/>
+        </w:numPr>
+        <w:ind w:firstLineChars="0"/>
+      </w:pPr>
+      <w:r>
+        <w:rPr>
+          <w:rFonts w:hint="eastAsia"/>
+        </w:rPr>
+        <w:t>可以不同算法的集成</w:t>
+      </w:r>
+      <w:r>
+        <w:rPr>
+          <w:rFonts w:hint="eastAsia"/>
+        </w:rPr>
+        <w:t>(ensemble)</w:t>
+      </w:r>
+    </w:p>
+    <w:p>
+      <w:pPr>
+        <w:pStyle w:val="a3"/>
+        <w:numPr>
+          <w:ilvl w:val="0"/>
+          <w:numId w:val="5"/>
+        </w:numPr>
+        <w:ind w:firstLineChars="0"/>
+      </w:pPr>
+      <w:r>
+        <w:t>也可以是同一个算法不同配置的集成</w:t>
+      </w:r>
+      <w:r>
+        <w:t>.</w:t>
+      </w:r>
+    </w:p>
+    <w:p>
+      <w:pPr>
+        <w:pStyle w:val="a3"/>
+        <w:numPr>
+          <w:ilvl w:val="0"/>
+          <w:numId w:val="5"/>
+        </w:numPr>
+        <w:ind w:firstLineChars="0"/>
+      </w:pPr>
+      <w:r>
+        <w:rPr>
+          <w:rFonts w:hint="eastAsia"/>
+        </w:rPr>
+        <w:t>也可以是数据集的不同部分分给不同分类器</w:t>
+      </w:r>
+      <w:r>
+        <w:rPr>
+          <w:rFonts w:hint="eastAsia"/>
+        </w:rPr>
+        <w:t>(</w:t>
+      </w:r>
+      <w:r>
+        <w:rPr>
+          <w:rFonts w:hint="eastAsia"/>
+        </w:rPr>
+        <w:t>算法</w:t>
+      </w:r>
+      <w:r>
+        <w:rPr>
+          <w:rFonts w:hint="eastAsia"/>
+        </w:rPr>
+        <w:t>)</w:t>
+      </w:r>
+      <w:r>
+        <w:rPr>
+          <w:rFonts w:hint="eastAsia"/>
+        </w:rPr>
+        <w:t>的集成</w:t>
+      </w:r>
+      <w:r>
+        <w:rPr>
+          <w:rFonts w:hint="eastAsia"/>
+        </w:rPr>
+        <w:t>.</w:t>
+      </w:r>
+    </w:p>
+    <w:p>
+      <w:r>
+        <w:rPr>
+          <w:rFonts w:hint="eastAsia"/>
+        </w:rPr>
+        <w:lastRenderedPageBreak/>
+        <w:t>Adaboost</w:t>
+      </w:r>
+      <w:r>
+        <w:rPr>
+          <w:rFonts w:hint="eastAsia"/>
+        </w:rPr>
+        <w:t>优缺点</w:t>
+      </w:r>
+    </w:p>
+    <w:p>
+      <w:r>
+        <w:t>优点</w:t>
+      </w:r>
+      <w:r>
+        <w:t xml:space="preserve">) </w:t>
+      </w:r>
+    </w:p>
+    <w:p>
+      <w:r>
+        <w:t xml:space="preserve">    </w:t>
+      </w:r>
+      <w:r>
+        <w:t>泛化能力强</w:t>
+      </w:r>
+      <w:r>
+        <w:t xml:space="preserve">, </w:t>
+      </w:r>
+      <w:r>
+        <w:t>无参数调整</w:t>
+      </w:r>
+      <w:r>
+        <w:t>.</w:t>
+      </w:r>
+    </w:p>
+    <w:p>
+      <w:r>
+        <w:t>缺点</w:t>
+      </w:r>
+      <w:r>
+        <w:t>)</w:t>
+      </w:r>
+    </w:p>
+    <w:p>
+      <w:r>
+        <w:tab/>
+      </w:r>
+      <w:r>
+        <w:t>对离群点敏感</w:t>
+      </w:r>
+      <w:r>
+        <w:t>.</w:t>
+      </w:r>
+    </w:p>
+    <w:p>
+      <w:r>
+        <w:rPr>
+          <w:rFonts w:hint="eastAsia"/>
+        </w:rPr>
+        <w:t>适用于数值型和标称型数据</w:t>
+      </w:r>
+      <w:r>
+        <w:rPr>
+          <w:rFonts w:hint="eastAsia"/>
+        </w:rPr>
+        <w:t>.</w:t>
+      </w:r>
+    </w:p>
+    <w:p/>
+    <w:p>
+      <w:pPr>
+        <w:pStyle w:val="2"/>
+      </w:pPr>
+      <w:r>
+        <w:rPr>
+          <w:rFonts w:hint="eastAsia"/>
+        </w:rPr>
+        <w:t>2.1</w:t>
+      </w:r>
+      <w:r>
+        <w:t xml:space="preserve"> bagging</w:t>
+      </w:r>
+      <w:r>
+        <w:t>和</w:t>
+      </w:r>
+      <w:r>
+        <w:t>boosting</w:t>
+      </w:r>
+    </w:p>
+    <w:p>
+      <w:pPr>
+        <w:rPr>
+          <w:b/>
+        </w:rPr>
+      </w:pPr>
+      <w:r>
+        <w:rPr>
+          <w:b/>
+        </w:rPr>
+        <w:t>Bagging</w:t>
+      </w:r>
+    </w:p>
+    <w:p>
+      <w:r>
+        <w:t>自举汇聚法</w:t>
+      </w:r>
+      <w:r>
+        <w:t>(bootstrap aggeregating)</w:t>
+      </w:r>
+      <w:r>
+        <w:t>也称为</w:t>
+      </w:r>
+      <w:r>
+        <w:t>bagging.</w:t>
+      </w:r>
+    </w:p>
+    <w:p>
+      <w:r>
+        <w:t>是将原数据集选择</w:t>
+      </w:r>
+      <w:r>
+        <w:t>S</w:t>
+      </w:r>
+      <w:r>
+        <w:t>次后</w:t>
+      </w:r>
+      <w:r>
+        <w:t>,</w:t>
+      </w:r>
+      <w:r>
+        <w:t>得到</w:t>
+      </w:r>
+      <w:r>
+        <w:t>S</w:t>
+      </w:r>
+      <w:r>
+        <w:t>个新数据集的技术</w:t>
+      </w:r>
+      <w:r>
+        <w:t>.</w:t>
+      </w:r>
+      <w:r>
+        <w:t xml:space="preserve"> </w:t>
+      </w:r>
+      <w:r>
+        <w:t>让后对</w:t>
+      </w:r>
+      <w:r>
+        <w:t>S</w:t>
+      </w:r>
+      <w:r>
+        <w:t>个数据集分类算法</w:t>
+      </w:r>
+      <w:r>
+        <w:t>,</w:t>
+      </w:r>
+      <w:r>
+        <w:t>得到</w:t>
+      </w:r>
+      <w:r>
+        <w:t>S</w:t>
+      </w:r>
+      <w:r>
+        <w:t>个分类器</w:t>
+      </w:r>
+      <w:r>
+        <w:t xml:space="preserve">. </w:t>
+      </w:r>
+      <w:r>
+        <w:t>分类器投票结果最多的作为最终的结果</w:t>
+      </w:r>
+      <w:r>
+        <w:t>.</w:t>
+      </w:r>
+    </w:p>
+    <w:p/>
+    <w:p>
+      <w:pPr>
+        <w:rPr>
+          <w:b/>
+        </w:rPr>
+      </w:pPr>
       <w:r>
         <w:rPr>
           <w:rFonts w:hint="eastAsia"/>
           <w:b/>
-          <w:u w:val="single"/>
-        </w:rPr>
-        <w:t>(</w:t>
-      </w:r>
+        </w:rPr>
+        <w:t>Boosting</w:t>
+      </w:r>
+    </w:p>
+    <w:p>
       <w:r>
         <w:rPr>
           <w:rFonts w:hint="eastAsia"/>
-          <w:b/>
-          <w:u w:val="single"/>
-        </w:rPr>
-        <w:t>区别于样本的权重</w:t>
+        </w:rPr>
+        <w:t>首先</w:t>
       </w:r>
       <w:r>
         <w:rPr>
           <w:rFonts w:hint="eastAsia"/>
-          <w:b/>
-          <w:u w:val="single"/>
-        </w:rPr>
-        <w:t>D)</w:t>
+        </w:rPr>
+        <w:t>,boosting</w:t>
       </w:r>
       <w:r>
         <w:rPr>
           <w:rFonts w:hint="eastAsia"/>
         </w:rPr>
+        <w:t>和</w:t>
+      </w:r>
+      <w:r>
+        <w:rPr>
+          <w:rFonts w:hint="eastAsia"/>
+        </w:rPr>
+        <w:t>bagging</w:t>
+      </w:r>
+      <w:r>
+        <w:rPr>
+          <w:rFonts w:hint="eastAsia"/>
+        </w:rPr>
+        <w:t>类似</w:t>
+      </w:r>
+      <w:r>
+        <w:rPr>
+          <w:rFonts w:hint="eastAsia"/>
+        </w:rPr>
         <w:t>.</w:t>
       </w:r>
+      <w:r>
+        <w:t xml:space="preserve"> </w:t>
+      </w:r>
+      <w:r>
+        <w:t>表现在使用的分类器类型一致</w:t>
+      </w:r>
+      <w:r>
+        <w:t xml:space="preserve">. </w:t>
+      </w:r>
+    </w:p>
+    <w:p>
+      <w:r>
+        <w:t>然后</w:t>
+      </w:r>
+      <w:r>
+        <w:t>,</w:t>
+      </w:r>
+      <w:r>
+        <w:t>不同点</w:t>
+      </w:r>
+      <w:r>
+        <w:t>)</w:t>
+      </w:r>
     </w:p>
     <w:p>
       <w:pPr>
         <w:pStyle w:val="a3"/>
-        <w:ind w:left="360" w:firstLineChars="0" w:firstLine="0"/>
-        <w:jc w:val="center"/>
+        <w:numPr>
+          <w:ilvl w:val="0"/>
+          <w:numId w:val="7"/>
+        </w:numPr>
+        <w:ind w:firstLineChars="0"/>
+      </w:pPr>
+      <w:r>
+        <w:t>boosting</w:t>
+      </w:r>
+      <w:r>
+        <w:t>的分类器是通过串行训练得到的</w:t>
+      </w:r>
+      <w:r>
+        <w:t xml:space="preserve">. </w:t>
+      </w:r>
+      <w:r>
+        <w:t>新分类器依据已训练出的分类器的性能来进行训练</w:t>
+      </w:r>
+      <w:r>
+        <w:t>.</w:t>
+      </w:r>
+    </w:p>
+    <w:p>
+      <w:pPr>
+        <w:pStyle w:val="a3"/>
+        <w:numPr>
+          <w:ilvl w:val="0"/>
+          <w:numId w:val="7"/>
+        </w:numPr>
+        <w:ind w:firstLineChars="0"/>
+      </w:pPr>
+      <w:r>
+        <w:t>B</w:t>
+      </w:r>
+      <w:r>
         <w:rPr>
           <w:rFonts w:hint="eastAsia"/>
         </w:rPr>
-      </w:pPr>
+        <w:t>oosting</w:t>
+      </w:r>
+      <w:r>
+        <w:rPr>
+          <w:rFonts w:hint="eastAsia"/>
+        </w:rPr>
+        <w:t>结果是所有分类器的加权求和结果</w:t>
+      </w:r>
+      <w:r>
+        <w:rPr>
+          <w:rFonts w:hint="eastAsia"/>
+        </w:rPr>
+        <w:t>.</w:t>
+      </w:r>
+      <w:r>
+        <w:t xml:space="preserve"> Bagging</w:t>
+      </w:r>
+      <w:r>
+        <w:t>的权重是相等的</w:t>
+      </w:r>
+      <w:r>
+        <w:t>. Boosting</w:t>
+      </w:r>
+      <w:r>
+        <w:t>的权重是不等的</w:t>
+      </w:r>
+      <w:r>
+        <w:t>.</w:t>
+      </w:r>
+      <w:r>
+        <w:t>每个权重代表上次迭代的成功度</w:t>
+      </w:r>
+      <w:r>
+        <w:t>.</w:t>
+      </w:r>
+    </w:p>
+    <w:p>
+      <w:r>
+        <w:t>Adaboost</w:t>
+      </w:r>
+      <w:r>
+        <w:t>是</w:t>
+      </w:r>
+      <w:r>
+        <w:t>Boosting</w:t>
+      </w:r>
+      <w:r>
+        <w:t>的一种</w:t>
+      </w:r>
+      <w:r>
+        <w:t>.</w:t>
+      </w:r>
+    </w:p>
+    <w:p/>
+    <w:p>
+      <w:pPr>
+        <w:pStyle w:val="2"/>
+      </w:pPr>
+      <w:r>
+        <w:rPr>
+          <w:rFonts w:hint="eastAsia"/>
+        </w:rPr>
+        <w:t>2.2</w:t>
+      </w:r>
+      <w:r>
+        <w:t xml:space="preserve"> Adaboost</w:t>
+      </w:r>
+    </w:p>
+    <w:p>
       <w:r>
         <w:rPr>
           <w:noProof/>
         </w:rPr>
         <w:drawing>
-          <wp:inline distT="0" distB="0" distL="0" distR="0" wp14:anchorId="29F97D61" wp14:editId="634BBD2A">
-            <wp:extent cx="1495425" cy="742950"/>
-            <wp:effectExtent l="0" t="0" r="9525" b="0"/>
-            <wp:docPr id="4" name="图片 4"/>
+          <wp:inline distT="0" distB="0" distL="0" distR="0" wp14:anchorId="0A6A0F9A" wp14:editId="740EBAE1">
+            <wp:extent cx="5274310" cy="2270125"/>
+            <wp:effectExtent l="0" t="0" r="2540" b="0"/>
+            <wp:docPr id="2" name="图片 2"/>
             <wp:cNvGraphicFramePr>
               <a:graphicFrameLocks xmlns:a="http://schemas.openxmlformats.org/drawingml/2006/main" noChangeAspect="1"/>
             </wp:cNvGraphicFramePr>
@@ -1919,7 +1409,7 @@
                   <pic:spPr>
                     <a:xfrm>
                       <a:off x="0" y="0"/>
-                      <a:ext cx="1495425" cy="742950"/>
+                      <a:ext cx="5274310" cy="2270125"/>
                     </a:xfrm>
                     <a:prstGeom prst="rect">
                       <a:avLst/>
@@ -1942,19 +1432,16 @@
         <w:ind w:firstLineChars="0"/>
       </w:pPr>
       <w:r>
-        <w:t>A</w:t>
-      </w:r>
-      <w:r>
         <w:rPr>
           <w:rFonts w:hint="eastAsia"/>
         </w:rPr>
-        <w:t>daboost</w:t>
+        <w:t>弱分类器组合构成强分类器</w:t>
       </w:r>
       <w:r>
         <w:rPr>
           <w:rFonts w:hint="eastAsia"/>
         </w:rPr>
-        <w:t>如下图</w:t>
+        <w:t>.</w:t>
       </w:r>
     </w:p>
     <w:p>
@@ -1967,25 +1454,218 @@
         <w:ind w:firstLineChars="0"/>
       </w:pPr>
       <w:r>
-        <w:t>0.69, 0.97, 0.90</w:t>
-      </w:r>
-      <w:r>
-        <w:t>等是分类器的权重</w:t>
+        <w:t>弱分类器是指</w:t>
+      </w:r>
+      <w:r>
+        <w:t>”</w:t>
+      </w:r>
+      <w:r>
+        <w:t>性能比随机猜测要好些但有限</w:t>
+      </w:r>
+      <w:r>
+        <w:t>”</w:t>
+      </w:r>
+    </w:p>
+    <w:p>
+      <w:pPr>
+        <w:pStyle w:val="a3"/>
+        <w:numPr>
+          <w:ilvl w:val="1"/>
+          <w:numId w:val="8"/>
+        </w:numPr>
+        <w:ind w:firstLineChars="0"/>
+      </w:pPr>
+      <w:r>
+        <w:t>弱分类器在二分类中错误率会高于</w:t>
+      </w:r>
+      <w:r>
+        <w:t>50%.</w:t>
+      </w:r>
+    </w:p>
+    <w:p>
+      <w:pPr>
+        <w:pStyle w:val="a3"/>
+        <w:numPr>
+          <w:ilvl w:val="0"/>
+          <w:numId w:val="8"/>
+        </w:numPr>
+        <w:ind w:firstLineChars="0"/>
+      </w:pPr>
+      <w:r>
+        <w:t>A</w:t>
+      </w:r>
+      <w:r>
+        <w:rPr>
+          <w:rFonts w:hint="eastAsia"/>
+        </w:rPr>
+        <w:t>daboost</w:t>
+      </w:r>
+      <w:r>
+        <w:rPr>
+          <w:rFonts w:hint="eastAsia"/>
+        </w:rPr>
+        <w:t>是</w:t>
+      </w:r>
+      <w:r>
+        <w:rPr>
+          <w:rFonts w:hint="eastAsia"/>
+        </w:rPr>
+        <w:t>adaptive</w:t>
+      </w:r>
+      <w:r>
+        <w:t xml:space="preserve"> boost</w:t>
+      </w:r>
+      <w:r>
+        <w:t>缩写</w:t>
       </w:r>
       <w:r>
         <w:t>.</w:t>
       </w:r>
     </w:p>
     <w:p>
+      <w:pPr>
+        <w:pStyle w:val="a3"/>
+        <w:numPr>
+          <w:ilvl w:val="1"/>
+          <w:numId w:val="8"/>
+        </w:numPr>
+        <w:ind w:firstLineChars="0"/>
+      </w:pPr>
+      <w:r>
+        <w:lastRenderedPageBreak/>
+        <w:t>对</w:t>
+      </w:r>
+      <w:r>
+        <w:t>train</w:t>
+      </w:r>
+      <w:r>
+        <w:t>数据集每个样本分配一个权重</w:t>
+      </w:r>
+      <w:r>
+        <w:t>.</w:t>
+      </w:r>
+    </w:p>
+    <w:p>
+      <w:pPr>
+        <w:pStyle w:val="a3"/>
+        <w:numPr>
+          <w:ilvl w:val="1"/>
+          <w:numId w:val="8"/>
+        </w:numPr>
+        <w:ind w:firstLineChars="0"/>
+      </w:pPr>
+      <w:r>
+        <w:t>对这些样本训练出一个弱分类器</w:t>
+      </w:r>
+      <w:r>
+        <w:t xml:space="preserve">, </w:t>
+      </w:r>
+      <w:r>
+        <w:t>并计算器错误率</w:t>
+      </w:r>
+      <w:r>
+        <w:t>(</w:t>
+      </w:r>
+      <w:r>
+        <w:t>参考</w:t>
+      </w:r>
+      <w:r>
+        <w:t>accuracy,</w:t>
+      </w:r>
+      <w:r>
+        <w:t>是</w:t>
+      </w:r>
+      <w:r>
+        <w:t>accuracy</w:t>
+      </w:r>
+      <w:r>
+        <w:t>的反面</w:t>
+      </w:r>
+      <w:r>
+        <w:t>).</w:t>
+      </w:r>
+    </w:p>
+    <w:p>
+      <w:pPr>
+        <w:pStyle w:val="a3"/>
+        <w:numPr>
+          <w:ilvl w:val="1"/>
+          <w:numId w:val="8"/>
+        </w:numPr>
+        <w:ind w:firstLineChars="0"/>
+      </w:pPr>
+      <w:r>
+        <w:t>然后调整样本的权重</w:t>
+      </w:r>
+      <w:r>
+        <w:t xml:space="preserve">, </w:t>
+      </w:r>
+      <w:r>
+        <w:t>上次弱分类器分对的样本的权重减小</w:t>
+      </w:r>
+      <w:r>
+        <w:t xml:space="preserve">. </w:t>
+      </w:r>
+      <w:r>
+        <w:t>分错的样本的权重增大</w:t>
+      </w:r>
+      <w:r>
+        <w:t>.</w:t>
+      </w:r>
+    </w:p>
+    <w:p>
+      <w:pPr>
+        <w:pStyle w:val="a3"/>
+        <w:numPr>
+          <w:ilvl w:val="1"/>
+          <w:numId w:val="8"/>
+        </w:numPr>
+        <w:ind w:firstLineChars="0"/>
+      </w:pPr>
+      <w:r>
+        <w:t>然后再训练一个分类器</w:t>
+      </w:r>
+      <w:r>
+        <w:t>.</w:t>
+      </w:r>
+    </w:p>
+    <w:p>
+      <w:pPr>
+        <w:pStyle w:val="a3"/>
+        <w:numPr>
+          <w:ilvl w:val="0"/>
+          <w:numId w:val="8"/>
+        </w:numPr>
+        <w:ind w:firstLineChars="0"/>
+      </w:pPr>
+      <w:r>
+        <w:rPr>
+          <w:rFonts w:hint="eastAsia"/>
+        </w:rPr>
+        <w:t>错误率公式</w:t>
+      </w:r>
+      <w:r>
+        <w:rPr>
+          <w:rFonts w:hint="eastAsia"/>
+        </w:rPr>
+        <w:t>:</w:t>
+      </w:r>
+    </w:p>
+    <w:p>
+      <w:pPr>
+        <w:pStyle w:val="a3"/>
+        <w:ind w:left="360" w:firstLineChars="0" w:firstLine="0"/>
+        <w:jc w:val="center"/>
+      </w:pPr>
       <w:r>
         <w:rPr>
           <w:noProof/>
         </w:rPr>
         <w:drawing>
-          <wp:inline distT="0" distB="0" distL="0" distR="0" wp14:anchorId="76627503" wp14:editId="074594FF">
-            <wp:extent cx="5274310" cy="4115435"/>
-            <wp:effectExtent l="0" t="0" r="2540" b="0"/>
-            <wp:docPr id="5" name="图片 5"/>
+          <wp:inline distT="0" distB="0" distL="0" distR="0" wp14:anchorId="7FED2570" wp14:editId="47C2456E">
+            <wp:extent cx="2600325" cy="628650"/>
+            <wp:effectExtent l="0" t="0" r="9525" b="0"/>
+            <wp:docPr id="3" name="图片 3"/>
             <wp:cNvGraphicFramePr>
               <a:graphicFrameLocks xmlns:a="http://schemas.openxmlformats.org/drawingml/2006/main" noChangeAspect="1"/>
             </wp:cNvGraphicFramePr>
@@ -2005,7 +1685,7 @@
                   <pic:spPr>
                     <a:xfrm>
                       <a:off x="0" y="0"/>
-                      <a:ext cx="5274310" cy="4115435"/>
+                      <a:ext cx="2600325" cy="628650"/>
                     </a:xfrm>
                     <a:prstGeom prst="rect">
                       <a:avLst/>
@@ -2018,7 +1698,6 @@
         </w:drawing>
       </w:r>
     </w:p>
-    <w:p/>
     <w:p>
       <w:pPr>
         <w:pStyle w:val="a3"/>
@@ -2032,36 +1711,72 @@
         <w:rPr>
           <w:rFonts w:hint="eastAsia"/>
         </w:rPr>
-        <w:t>样本权重</w:t>
+        <w:t>分类器的</w:t>
+      </w:r>
+      <w:r>
+        <w:rPr>
+          <w:rFonts w:hint="eastAsia"/>
+        </w:rPr>
+        <w:t>权重</w:t>
+      </w:r>
+      <w:r>
+        <w:rPr>
+          <w:rFonts w:hint="eastAsia"/>
+        </w:rPr>
+        <w:t>alpha</w:t>
+      </w:r>
+      <w:r>
+        <w:rPr>
+          <w:rFonts w:hint="eastAsia"/>
+        </w:rPr>
+        <w:t>公式</w:t>
+      </w:r>
+      <w:r>
+        <w:rPr>
+          <w:rFonts w:hint="eastAsia"/>
+          <w:b/>
+          <w:u w:val="single"/>
+        </w:rPr>
+        <w:t>(</w:t>
+      </w:r>
+      <w:r>
+        <w:rPr>
+          <w:rFonts w:hint="eastAsia"/>
+          <w:b/>
+          <w:u w:val="single"/>
+        </w:rPr>
+        <w:t>区别于样本的权重</w:t>
+      </w:r>
+      <w:r>
+        <w:rPr>
+          <w:rFonts w:hint="eastAsia"/>
+          <w:b/>
+          <w:u w:val="single"/>
+        </w:rPr>
+        <w:t>D)</w:t>
+      </w:r>
+      <w:r>
+        <w:rPr>
+          <w:rFonts w:hint="eastAsia"/>
+        </w:rPr>
+        <w:t>.</w:t>
       </w:r>
     </w:p>
     <w:p>
       <w:pPr>
         <w:pStyle w:val="a3"/>
-        <w:numPr>
-          <w:ilvl w:val="1"/>
-          <w:numId w:val="8"/>
-        </w:numPr>
-        <w:ind w:firstLineChars="0"/>
-      </w:pPr>
-      <w:r>
-        <w:t>正确分类的样本</w:t>
-      </w:r>
-    </w:p>
-    <w:p>
-      <w:pPr>
+        <w:ind w:left="360" w:firstLineChars="0" w:firstLine="0"/>
         <w:jc w:val="center"/>
       </w:pPr>
       <w:r>
         <w:rPr>
           <w:noProof/>
         </w:rPr>
-        <w:lastRenderedPageBreak/>
         <w:drawing>
-          <wp:inline distT="0" distB="0" distL="0" distR="0" wp14:anchorId="7A8CB34D" wp14:editId="02C79DB1">
-            <wp:extent cx="1543050" cy="714375"/>
-            <wp:effectExtent l="0" t="0" r="0" b="9525"/>
-            <wp:docPr id="6" name="图片 6"/>
+          <wp:inline distT="0" distB="0" distL="0" distR="0" wp14:anchorId="29F97D61" wp14:editId="634BBD2A">
+            <wp:extent cx="1495425" cy="742950"/>
+            <wp:effectExtent l="0" t="0" r="9525" b="0"/>
+            <wp:docPr id="4" name="图片 4"/>
             <wp:cNvGraphicFramePr>
               <a:graphicFrameLocks xmlns:a="http://schemas.openxmlformats.org/drawingml/2006/main" noChangeAspect="1"/>
             </wp:cNvGraphicFramePr>
@@ -2081,7 +1796,7 @@
                   <pic:spPr>
                     <a:xfrm>
                       <a:off x="0" y="0"/>
-                      <a:ext cx="1543050" cy="714375"/>
+                      <a:ext cx="1495425" cy="742950"/>
                     </a:xfrm>
                     <a:prstGeom prst="rect">
                       <a:avLst/>
@@ -2098,34 +1813,56 @@
       <w:pPr>
         <w:pStyle w:val="a3"/>
         <w:numPr>
+          <w:ilvl w:val="0"/>
+          <w:numId w:val="8"/>
+        </w:numPr>
+        <w:ind w:firstLineChars="0"/>
+      </w:pPr>
+      <w:r>
+        <w:t>A</w:t>
+      </w:r>
+      <w:r>
+        <w:rPr>
+          <w:rFonts w:hint="eastAsia"/>
+        </w:rPr>
+        <w:t>daboost</w:t>
+      </w:r>
+      <w:r>
+        <w:rPr>
+          <w:rFonts w:hint="eastAsia"/>
+        </w:rPr>
+        <w:t>如下图</w:t>
+      </w:r>
+    </w:p>
+    <w:p>
+      <w:pPr>
+        <w:pStyle w:val="a3"/>
+        <w:numPr>
           <w:ilvl w:val="1"/>
           <w:numId w:val="8"/>
         </w:numPr>
         <w:ind w:firstLineChars="0"/>
-        <w:rPr>
-          <w:rFonts w:hint="eastAsia"/>
-        </w:rPr>
-      </w:pPr>
-      <w:r>
-        <w:rPr>
-          <w:rFonts w:hint="eastAsia"/>
-        </w:rPr>
-        <w:t>错误分类的样本权重更新</w:t>
-      </w:r>
-    </w:p>
-    <w:p>
-      <w:pPr>
-        <w:jc w:val="center"/>
-      </w:pPr>
+      </w:pPr>
+      <w:r>
+        <w:t>0.69, 0.97, 0.90</w:t>
+      </w:r>
+      <w:r>
+        <w:t>等是分类器的权重</w:t>
+      </w:r>
+      <w:r>
+        <w:t>.</w:t>
+      </w:r>
+    </w:p>
+    <w:p>
       <w:r>
         <w:rPr>
           <w:noProof/>
         </w:rPr>
         <w:drawing>
-          <wp:inline distT="0" distB="0" distL="0" distR="0" wp14:anchorId="4D484705" wp14:editId="68D95704">
-            <wp:extent cx="1524000" cy="676275"/>
-            <wp:effectExtent l="0" t="0" r="0" b="9525"/>
-            <wp:docPr id="7" name="图片 7"/>
+          <wp:inline distT="0" distB="0" distL="0" distR="0" wp14:anchorId="76627503" wp14:editId="074594FF">
+            <wp:extent cx="5274310" cy="4115435"/>
+            <wp:effectExtent l="0" t="0" r="2540" b="0"/>
+            <wp:docPr id="5" name="图片 5"/>
             <wp:cNvGraphicFramePr>
               <a:graphicFrameLocks xmlns:a="http://schemas.openxmlformats.org/drawingml/2006/main" noChangeAspect="1"/>
             </wp:cNvGraphicFramePr>
@@ -2145,7 +1882,7 @@
                   <pic:spPr>
                     <a:xfrm>
                       <a:off x="0" y="0"/>
-                      <a:ext cx="1524000" cy="676275"/>
+                      <a:ext cx="5274310" cy="4115435"/>
                     </a:xfrm>
                     <a:prstGeom prst="rect">
                       <a:avLst/>
@@ -2158,32 +1895,34 @@
         </w:drawing>
       </w:r>
     </w:p>
-    <w:p>
-      <w:pPr>
-        <w:pStyle w:val="1"/>
-      </w:pPr>
-      <w:r>
-        <w:t>三</w:t>
-      </w:r>
+    <w:p/>
+    <w:p>
+      <w:pPr>
+        <w:pStyle w:val="a3"/>
+        <w:numPr>
+          <w:ilvl w:val="0"/>
+          <w:numId w:val="8"/>
+        </w:numPr>
+        <w:ind w:firstLineChars="0"/>
+      </w:pPr>
       <w:r>
         <w:rPr>
           <w:rFonts w:hint="eastAsia"/>
         </w:rPr>
-        <w:t xml:space="preserve"> Adaboost</w:t>
-      </w:r>
-      <w:r>
-        <w:rPr>
-          <w:rFonts w:hint="eastAsia"/>
-        </w:rPr>
-        <w:t>实例</w:t>
-      </w:r>
-    </w:p>
-    <w:p>
-      <w:r>
-        <w:t>伪代码</w:t>
-      </w:r>
-      <w:r>
-        <w:t>:</w:t>
+        <w:t>样本权重</w:t>
+      </w:r>
+    </w:p>
+    <w:p>
+      <w:pPr>
+        <w:pStyle w:val="a3"/>
+        <w:numPr>
+          <w:ilvl w:val="1"/>
+          <w:numId w:val="8"/>
+        </w:numPr>
+        <w:ind w:firstLineChars="0"/>
+      </w:pPr>
+      <w:r>
+        <w:t>正确分类的样本</w:t>
       </w:r>
     </w:p>
     <w:p>
@@ -2194,11 +1933,12 @@
         <w:rPr>
           <w:noProof/>
         </w:rPr>
+        <w:lastRenderedPageBreak/>
         <w:drawing>
-          <wp:inline distT="0" distB="0" distL="0" distR="0" wp14:anchorId="0DB405D0" wp14:editId="4E4FAA6B">
-            <wp:extent cx="4714875" cy="2238375"/>
-            <wp:effectExtent l="0" t="0" r="9525" b="9525"/>
-            <wp:docPr id="8" name="图片 8"/>
+          <wp:inline distT="0" distB="0" distL="0" distR="0" wp14:anchorId="7A8CB34D" wp14:editId="02C79DB1">
+            <wp:extent cx="1543050" cy="714375"/>
+            <wp:effectExtent l="0" t="0" r="0" b="9525"/>
+            <wp:docPr id="6" name="图片 6"/>
             <wp:cNvGraphicFramePr>
               <a:graphicFrameLocks xmlns:a="http://schemas.openxmlformats.org/drawingml/2006/main" noChangeAspect="1"/>
             </wp:cNvGraphicFramePr>
@@ -2218,6 +1958,140 @@
                   <pic:spPr>
                     <a:xfrm>
                       <a:off x="0" y="0"/>
+                      <a:ext cx="1543050" cy="714375"/>
+                    </a:xfrm>
+                    <a:prstGeom prst="rect">
+                      <a:avLst/>
+                    </a:prstGeom>
+                  </pic:spPr>
+                </pic:pic>
+              </a:graphicData>
+            </a:graphic>
+          </wp:inline>
+        </w:drawing>
+      </w:r>
+    </w:p>
+    <w:p>
+      <w:pPr>
+        <w:pStyle w:val="a3"/>
+        <w:numPr>
+          <w:ilvl w:val="1"/>
+          <w:numId w:val="8"/>
+        </w:numPr>
+        <w:ind w:firstLineChars="0"/>
+      </w:pPr>
+      <w:r>
+        <w:rPr>
+          <w:rFonts w:hint="eastAsia"/>
+        </w:rPr>
+        <w:t>错误分类的样本权重更新</w:t>
+      </w:r>
+    </w:p>
+    <w:p>
+      <w:pPr>
+        <w:jc w:val="center"/>
+      </w:pPr>
+      <w:r>
+        <w:rPr>
+          <w:noProof/>
+        </w:rPr>
+        <w:drawing>
+          <wp:inline distT="0" distB="0" distL="0" distR="0" wp14:anchorId="4D484705" wp14:editId="68D95704">
+            <wp:extent cx="1524000" cy="676275"/>
+            <wp:effectExtent l="0" t="0" r="0" b="9525"/>
+            <wp:docPr id="7" name="图片 7"/>
+            <wp:cNvGraphicFramePr>
+              <a:graphicFrameLocks xmlns:a="http://schemas.openxmlformats.org/drawingml/2006/main" noChangeAspect="1"/>
+            </wp:cNvGraphicFramePr>
+            <a:graphic xmlns:a="http://schemas.openxmlformats.org/drawingml/2006/main">
+              <a:graphicData uri="http://schemas.openxmlformats.org/drawingml/2006/picture">
+                <pic:pic xmlns:pic="http://schemas.openxmlformats.org/drawingml/2006/picture">
+                  <pic:nvPicPr>
+                    <pic:cNvPr id="1" name=""/>
+                    <pic:cNvPicPr/>
+                  </pic:nvPicPr>
+                  <pic:blipFill>
+                    <a:blip r:embed="rId16"/>
+                    <a:stretch>
+                      <a:fillRect/>
+                    </a:stretch>
+                  </pic:blipFill>
+                  <pic:spPr>
+                    <a:xfrm>
+                      <a:off x="0" y="0"/>
+                      <a:ext cx="1524000" cy="676275"/>
+                    </a:xfrm>
+                    <a:prstGeom prst="rect">
+                      <a:avLst/>
+                    </a:prstGeom>
+                  </pic:spPr>
+                </pic:pic>
+              </a:graphicData>
+            </a:graphic>
+          </wp:inline>
+        </w:drawing>
+      </w:r>
+    </w:p>
+    <w:p>
+      <w:pPr>
+        <w:pStyle w:val="1"/>
+      </w:pPr>
+      <w:r>
+        <w:t>三</w:t>
+      </w:r>
+      <w:r>
+        <w:rPr>
+          <w:rFonts w:hint="eastAsia"/>
+        </w:rPr>
+        <w:t xml:space="preserve"> Adaboost</w:t>
+      </w:r>
+      <w:r>
+        <w:rPr>
+          <w:rFonts w:hint="eastAsia"/>
+        </w:rPr>
+        <w:t>实例</w:t>
+      </w:r>
+    </w:p>
+    <w:p>
+      <w:r>
+        <w:t>伪代码</w:t>
+      </w:r>
+      <w:r>
+        <w:t>:</w:t>
+      </w:r>
+    </w:p>
+    <w:p>
+      <w:pPr>
+        <w:jc w:val="center"/>
+      </w:pPr>
+      <w:r>
+        <w:rPr>
+          <w:noProof/>
+        </w:rPr>
+        <w:drawing>
+          <wp:inline distT="0" distB="0" distL="0" distR="0" wp14:anchorId="0DB405D0" wp14:editId="4E4FAA6B">
+            <wp:extent cx="4714875" cy="2238375"/>
+            <wp:effectExtent l="0" t="0" r="9525" b="9525"/>
+            <wp:docPr id="8" name="图片 8"/>
+            <wp:cNvGraphicFramePr>
+              <a:graphicFrameLocks xmlns:a="http://schemas.openxmlformats.org/drawingml/2006/main" noChangeAspect="1"/>
+            </wp:cNvGraphicFramePr>
+            <a:graphic xmlns:a="http://schemas.openxmlformats.org/drawingml/2006/main">
+              <a:graphicData uri="http://schemas.openxmlformats.org/drawingml/2006/picture">
+                <pic:pic xmlns:pic="http://schemas.openxmlformats.org/drawingml/2006/picture">
+                  <pic:nvPicPr>
+                    <pic:cNvPr id="1" name=""/>
+                    <pic:cNvPicPr/>
+                  </pic:nvPicPr>
+                  <pic:blipFill>
+                    <a:blip r:embed="rId17"/>
+                    <a:stretch>
+                      <a:fillRect/>
+                    </a:stretch>
+                  </pic:blipFill>
+                  <pic:spPr>
+                    <a:xfrm>
+                      <a:off x="0" y="0"/>
                       <a:ext cx="4714875" cy="2238375"/>
                     </a:xfrm>
                     <a:prstGeom prst="rect">
@@ -2234,9 +2108,6 @@
     <w:p>
       <w:pPr>
         <w:pStyle w:val="2"/>
-        <w:rPr>
-          <w:rFonts w:hint="eastAsia"/>
-        </w:rPr>
       </w:pPr>
       <w:r>
         <w:rPr>
@@ -3687,7 +3558,7 @@
                           <pic:cNvPicPr/>
                         </pic:nvPicPr>
                         <pic:blipFill>
-                          <a:blip r:embed="rId11"/>
+                          <a:blip r:embed="rId13"/>
                           <a:stretch>
                             <a:fillRect/>
                           </a:stretch>
@@ -3938,7 +3809,7 @@
               <w:shd w:val="clear" w:color="auto" w:fill="FFFFFF"/>
               <w:jc w:val="left"/>
               <w:rPr>
-                <w:rFonts w:ascii="Courier New" w:eastAsia="宋体" w:hAnsi="Courier New" w:cs="Courier New" w:hint="eastAsia"/>
+                <w:rFonts w:ascii="Courier New" w:eastAsia="宋体" w:hAnsi="Courier New" w:cs="Courier New"/>
                 <w:b/>
                 <w:color w:val="0070C0"/>
                 <w:kern w:val="0"/>
@@ -4342,7 +4213,7 @@
               <w:ind w:firstLineChars="0"/>
               <w:jc w:val="left"/>
               <w:rPr>
-                <w:rFonts w:ascii="Courier New" w:eastAsia="宋体" w:hAnsi="Courier New" w:cs="Courier New" w:hint="eastAsia"/>
+                <w:rFonts w:ascii="Courier New" w:eastAsia="宋体" w:hAnsi="Courier New" w:cs="Courier New"/>
                 <w:b/>
                 <w:color w:val="0070C0"/>
                 <w:kern w:val="0"/>
@@ -5358,13 +5229,7 @@
               <w:t xml:space="preserve"> weakClassArr</w:t>
             </w:r>
           </w:p>
-          <w:p>
-            <w:pPr>
-              <w:rPr>
-                <w:rFonts w:hint="eastAsia"/>
-              </w:rPr>
-            </w:pPr>
-          </w:p>
+          <w:p/>
         </w:tc>
       </w:tr>
     </w:tbl>
@@ -5387,11 +5252,6 @@
       </w:r>
     </w:p>
     <w:p>
-      <w:pPr>
-        <w:rPr>
-          <w:rFonts w:hint="eastAsia"/>
-        </w:rPr>
-      </w:pPr>
       <w:r>
         <w:t>推断是多个弱分类器和其</w:t>
       </w:r>
@@ -5416,8 +5276,6 @@
       <w:r>
         <w:t>.</w:t>
       </w:r>
-      <w:bookmarkStart w:id="4" w:name="_GoBack"/>
-      <w:bookmarkEnd w:id="4"/>
     </w:p>
     <w:tbl>
       <w:tblPr>
@@ -6549,16 +6407,443 @@
               <w:t>)</w:t>
             </w:r>
           </w:p>
+          <w:p/>
+        </w:tc>
+      </w:tr>
+    </w:tbl>
+    <w:p/>
+    <w:p>
+      <w:pPr>
+        <w:pStyle w:val="1"/>
+      </w:pPr>
+      <w:r>
+        <w:t>四</w:t>
+      </w:r>
+      <w:r>
+        <w:rPr>
+          <w:rFonts w:hint="eastAsia"/>
+        </w:rPr>
+        <w:t xml:space="preserve"> </w:t>
+      </w:r>
+      <w:bookmarkStart w:id="4" w:name="_GoBack"/>
+      <w:bookmarkEnd w:id="4"/>
+      <w:r>
+        <w:rPr>
+          <w:rFonts w:hint="eastAsia"/>
+        </w:rPr>
+        <w:t>haar</w:t>
+      </w:r>
+      <w:r>
+        <w:t>及</w:t>
+      </w:r>
+      <w:r>
+        <w:t>Adaboost</w:t>
+      </w:r>
+      <w:r>
+        <w:t>训练</w:t>
+      </w:r>
+    </w:p>
+    <w:p/>
+    <w:p>
+      <w:r>
+        <w:t>工具有</w:t>
+      </w:r>
+    </w:p>
+    <w:p>
+      <w:pPr>
+        <w:pStyle w:val="3"/>
+      </w:pPr>
+      <w:r>
+        <w:t>opencv_haartraining.exe</w:t>
+      </w:r>
+    </w:p>
+    <w:p>
+      <w:pPr>
+        <w:pStyle w:val="a3"/>
+        <w:ind w:left="360" w:firstLineChars="0" w:firstLine="0"/>
+      </w:pPr>
+      <w:r>
+        <w:t>负责</w:t>
+      </w:r>
+      <w:r>
+        <w:t>(</w:t>
+      </w:r>
+      <w:r>
+        <w:t>集成</w:t>
+      </w:r>
+      <w:r>
+        <w:t>,</w:t>
+      </w:r>
+      <w:r>
+        <w:t>包装了</w:t>
+      </w:r>
+      <w:r>
+        <w:t>) haar</w:t>
+      </w:r>
+      <w:r>
+        <w:t>特征提取及</w:t>
+      </w:r>
+      <w:r>
+        <w:t>adaboost</w:t>
+      </w:r>
+      <w:r>
+        <w:t>分类器</w:t>
+      </w:r>
+      <w:r>
+        <w:t xml:space="preserve">. </w:t>
+      </w:r>
+      <w:r>
+        <w:t>实现</w:t>
+      </w:r>
+      <w:r>
+        <w:t>adaboost</w:t>
+      </w:r>
+      <w:r>
+        <w:t>分类器的训练</w:t>
+      </w:r>
+      <w:r>
+        <w:t>.</w:t>
+      </w:r>
+    </w:p>
+    <w:p>
+      <w:pPr>
+        <w:pStyle w:val="a3"/>
+        <w:ind w:left="360" w:firstLineChars="0" w:firstLine="0"/>
+      </w:pPr>
+      <w:r>
+        <w:t>在</w:t>
+      </w:r>
+      <w:r>
+        <w:t>opencv3.0</w:t>
+      </w:r>
+      <w:r>
+        <w:t>里已经找不到</w:t>
+      </w:r>
+      <w:r>
+        <w:t>”opencv_haartraining.exe”</w:t>
+      </w:r>
+      <w:r>
+        <w:t>了</w:t>
+      </w:r>
+      <w:r>
+        <w:t>,</w:t>
+      </w:r>
+      <w:r>
+        <w:t>取而代之的是</w:t>
+      </w:r>
+      <w:r>
+        <w:t>opencv_traincascade</w:t>
+      </w:r>
+      <w:r>
+        <w:t>工具</w:t>
+      </w:r>
+    </w:p>
+    <w:p>
+      <w:pPr>
+        <w:pStyle w:val="a3"/>
+        <w:numPr>
+          <w:ilvl w:val="0"/>
+          <w:numId w:val="11"/>
+        </w:numPr>
+        <w:ind w:firstLineChars="0"/>
+      </w:pPr>
+      <w:r>
+        <w:t>支持</w:t>
+      </w:r>
+      <w:r>
+        <w:t xml:space="preserve">haar </w:t>
+      </w:r>
+      <w:r>
+        <w:t>小波特征</w:t>
+      </w:r>
+      <w:r>
+        <w:t>.</w:t>
+      </w:r>
+    </w:p>
+    <w:p>
+      <w:pPr>
+        <w:pStyle w:val="a3"/>
+        <w:numPr>
+          <w:ilvl w:val="0"/>
+          <w:numId w:val="11"/>
+        </w:numPr>
+        <w:ind w:firstLineChars="0"/>
+      </w:pPr>
+      <w:r>
+        <w:t>Lbp</w:t>
+      </w:r>
+      <w:r>
+        <w:t>特征</w:t>
+      </w:r>
+    </w:p>
+    <w:p>
+      <w:pPr>
+        <w:pStyle w:val="a3"/>
+        <w:numPr>
+          <w:ilvl w:val="0"/>
+          <w:numId w:val="11"/>
+        </w:numPr>
+        <w:ind w:firstLineChars="0"/>
+      </w:pPr>
+      <w:r>
+        <w:t>Lbp</w:t>
+      </w:r>
+      <w:r>
+        <w:t>特征有浮点精度</w:t>
+      </w:r>
+      <w:r>
+        <w:t xml:space="preserve">(floating point precision), </w:t>
+      </w:r>
+      <w:r>
+        <w:t>比</w:t>
+      </w:r>
+      <w:r>
+        <w:t>haar</w:t>
+      </w:r>
+      <w:r>
+        <w:t>特征快</w:t>
+      </w:r>
+      <w:r>
+        <w:t>.</w:t>
+      </w:r>
+    </w:p>
+    <w:p>
+      <w:pPr>
+        <w:pStyle w:val="a3"/>
+        <w:numPr>
+          <w:ilvl w:val="0"/>
+          <w:numId w:val="11"/>
+        </w:numPr>
+        <w:ind w:firstLineChars="0"/>
+      </w:pPr>
+      <w:r>
+        <w:t>Haar</w:t>
+      </w:r>
+      <w:r>
+        <w:t>和</w:t>
+      </w:r>
+      <w:r>
+        <w:t>Lbp</w:t>
+      </w:r>
+      <w:r>
+        <w:t>的质量都依赖于训练集以及训练参数</w:t>
+      </w:r>
+      <w:r>
+        <w:t>.</w:t>
+      </w:r>
+    </w:p>
+    <w:p>
+      <w:pPr>
+        <w:ind w:left="360"/>
+        <w:rPr>
+          <w:rFonts w:hint="eastAsia"/>
+        </w:rPr>
+      </w:pPr>
+      <w:r>
+        <w:t>在</w:t>
+      </w:r>
+      <w:r>
+        <w:t>sources\doc\tutorials\objdetect\traincascade.markdown</w:t>
+      </w:r>
+      <w:r>
+        <w:t>中</w:t>
+      </w:r>
+      <w:r>
+        <w:t>.</w:t>
+      </w:r>
+    </w:p>
+    <w:tbl>
+      <w:tblPr>
+        <w:tblStyle w:val="a5"/>
+        <w:tblW w:w="0" w:type="auto"/>
+        <w:tblInd w:w="360" w:type="dxa"/>
+        <w:tblLook w:val="04A0" w:firstRow="1" w:lastRow="0" w:firstColumn="1" w:lastColumn="0" w:noHBand="0" w:noVBand="1"/>
+      </w:tblPr>
+      <w:tblGrid>
+        <w:gridCol w:w="7936"/>
+      </w:tblGrid>
+      <w:tr>
+        <w:tc>
+          <w:tcPr>
+            <w:tcW w:w="8296" w:type="dxa"/>
+          </w:tcPr>
           <w:p>
             <w:pPr>
-              <w:rPr>
-                <w:rFonts w:hint="eastAsia"/>
-              </w:rPr>
+              <w:pStyle w:val="a3"/>
+              <w:ind w:firstLineChars="0" w:firstLine="0"/>
             </w:pPr>
+            <w:r>
+              <w:t xml:space="preserve">If you come accross any tutorial mentioning the </w:t>
+            </w:r>
+            <w:r>
+              <w:rPr>
+                <w:b/>
+                <w:i/>
+              </w:rPr>
+              <w:t>old</w:t>
+            </w:r>
+            <w:r>
+              <w:t xml:space="preserve"> </w:t>
+            </w:r>
+            <w:r>
+              <w:rPr>
+                <w:b/>
+                <w:i/>
+              </w:rPr>
+              <w:t>opencv_haartraining</w:t>
+            </w:r>
+            <w:r>
+              <w:t xml:space="preserve"> tool &lt;i&gt;(which is deprecated and still using the OpenCV1.x interface)&lt;/i&gt;, </w:t>
+            </w:r>
+            <w:r>
+              <w:rPr>
+                <w:b/>
+                <w:i/>
+              </w:rPr>
+              <w:t>then please ignore that tutorial and stick to the opencv_traincascade tool</w:t>
+            </w:r>
+            <w:r>
+              <w:t>. This tool is a newer version, written in C++ in accordance to the OpenCV 2.x and OpenCV 3.x API. The opencv_traincascade supports both HAAR like wavelet features @cite Viola01 and LBP (Local Binary Patterns) @cite Liao2007 features. LBP features yield integer precision in contrast to HAAR features, yielding floating point precision, so both training and detection with LBP are several times faster then with HAAR features. Regarding the LBP and HAAR detection quality, it mainly depends on the training data used and the training parameters selected. It's possible to train a LBP-based classifier that will provide almost the same quality as HAAR-based one, within a percentage of the training time.</w:t>
+            </w:r>
           </w:p>
         </w:tc>
       </w:tr>
     </w:tbl>
+    <w:p>
+      <w:r>
+        <w:t>在</w:t>
+      </w:r>
+      <w:r>
+        <w:t>G:\tools\openCV-3.3\openCV--vs17--code\bin\Debug</w:t>
+      </w:r>
+      <w:r>
+        <w:t>目录下有</w:t>
+      </w:r>
+      <w:r>
+        <w:t>apps.</w:t>
+      </w:r>
+    </w:p>
+    <w:p>
+      <w:r>
+        <w:rPr>
+          <w:rFonts w:hint="eastAsia"/>
+        </w:rPr>
+        <w:t>命令如下</w:t>
+      </w:r>
+      <w:r>
+        <w:rPr>
+          <w:rFonts w:hint="eastAsia"/>
+        </w:rPr>
+        <w:t>:</w:t>
+      </w:r>
+    </w:p>
+    <w:tbl>
+      <w:tblPr>
+        <w:tblStyle w:val="a5"/>
+        <w:tblW w:w="0" w:type="auto"/>
+        <w:tblLook w:val="04A0" w:firstRow="1" w:lastRow="0" w:firstColumn="1" w:lastColumn="0" w:noHBand="0" w:noVBand="1"/>
+      </w:tblPr>
+      <w:tblGrid>
+        <w:gridCol w:w="8296"/>
+      </w:tblGrid>
+      <w:tr>
+        <w:tc>
+          <w:tcPr>
+            <w:tcW w:w="8296" w:type="dxa"/>
+          </w:tcPr>
+          <w:p>
+            <w:pPr>
+              <w:rPr>
+                <w:rFonts w:hint="eastAsia"/>
+              </w:rPr>
+            </w:pPr>
+            <w:r>
+              <w:t>D:\work\stuff\modules\misc\sprd_camera\alg\july\matlab\cvaa\cc\haar_like\haar_like\x64&gt;G:\tools\openCV-3.3\openCV--vs17--code\bin\Debug\opencv_traincascaded.exe -data cascade -vec D:\work\stuff\modules\misc\sprd_camera\alg\july\matlab\cvaa\cc\haar_like\haar_like\dataset\pos\sample_pos.vec  -bg D:\work\stuff\modules\misc\sprd_camera\alg\july\matlab\cvaa\cc\haar_like\haar_like\dataset\neg\neg_sample.dat -numPos 20 -numNeg 60 -mode ALL -w 20 -h 20</w:t>
+            </w:r>
+          </w:p>
+        </w:tc>
+      </w:tr>
+    </w:tbl>
+    <w:p/>
+    <w:p/>
+    <w:p>
+      <w:pPr>
+        <w:rPr>
+          <w:rFonts w:hint="eastAsia"/>
+        </w:rPr>
+      </w:pPr>
+    </w:p>
+    <w:p>
+      <w:pPr>
+        <w:pStyle w:val="3"/>
+      </w:pPr>
+      <w:r>
+        <w:t>H</w:t>
+      </w:r>
+      <w:r>
+        <w:rPr>
+          <w:rFonts w:hint="eastAsia"/>
+        </w:rPr>
+        <w:t>aarconv.exe</w:t>
+      </w:r>
+      <w:r>
+        <w:t>或者</w:t>
+      </w:r>
+      <w:r>
+        <w:t>convert_cascade.exe</w:t>
+      </w:r>
+    </w:p>
+    <w:p/>
+    <w:p>
+      <w:pPr>
+        <w:rPr>
+          <w:rFonts w:hint="eastAsia"/>
+        </w:rPr>
+      </w:pPr>
+    </w:p>
+    <w:p>
+      <w:pPr>
+        <w:rPr>
+          <w:rFonts w:hint="eastAsia"/>
+        </w:rPr>
+      </w:pPr>
+    </w:p>
+    <w:p/>
+    <w:p>
+      <w:pPr>
+        <w:pStyle w:val="1"/>
+        <w:rPr>
+          <w:rFonts w:hint="eastAsia"/>
+        </w:rPr>
+      </w:pPr>
+      <w:r>
+        <w:t>五</w:t>
+      </w:r>
+      <w:r>
+        <w:rPr>
+          <w:rFonts w:hint="eastAsia"/>
+        </w:rPr>
+        <w:t xml:space="preserve"> </w:t>
+      </w:r>
+      <w:r>
+        <w:rPr>
+          <w:rFonts w:hint="eastAsia"/>
+        </w:rPr>
+        <w:t>何为</w:t>
+      </w:r>
+      <w:r>
+        <w:rPr>
+          <w:rFonts w:hint="eastAsia"/>
+        </w:rPr>
+        <w:t>haar</w:t>
+      </w:r>
+      <w:r>
+        <w:rPr>
+          <w:rFonts w:hint="eastAsia"/>
+        </w:rPr>
+        <w:t>特征</w:t>
+      </w:r>
+    </w:p>
     <w:p>
       <w:pPr>
         <w:rPr>
@@ -6715,21 +7000,8 @@
       <w:r>
         <w:t>这个</w:t>
       </w:r>
-      <w:proofErr w:type="gramStart"/>
-      <w:r>
-        <w:t>”</w:t>
-      </w:r>
-      <w:proofErr w:type="gramEnd"/>
-      <w:r>
-        <w:t>1</w:t>
-      </w:r>
-      <w:proofErr w:type="gramStart"/>
-      <w:r>
-        <w:t>”</w:t>
-      </w:r>
-      <w:proofErr w:type="gramEnd"/>
-      <w:r>
-        <w:t xml:space="preserve"> </w:t>
+      <w:r>
+        <w:t xml:space="preserve">”1” </w:t>
       </w:r>
       <w:r>
         <w:t>不能丢掉</w:t>
@@ -6776,6 +7048,44 @@
 </w15:commentsEx>
 </file>
 
+<file path=word/endnotes.xml><?xml version="1.0" encoding="utf-8"?>
+<w:endnotes xmlns:wpc="http://schemas.microsoft.com/office/word/2010/wordprocessingCanvas" xmlns:mc="http://schemas.openxmlformats.org/markup-compatibility/2006" xmlns:o="urn:schemas-microsoft-com:office:office" xmlns:r="http://schemas.openxmlformats.org/officeDocument/2006/relationships" xmlns:m="http://schemas.openxmlformats.org/officeDocument/2006/math" xmlns:v="urn:schemas-microsoft-com:vml" xmlns:wp14="http://schemas.microsoft.com/office/word/2010/wordprocessingDrawing" xmlns:wp="http://schemas.openxmlformats.org/drawingml/2006/wordprocessingDrawing" xmlns:w10="urn:schemas-microsoft-com:office:word" xmlns:w="http://schemas.openxmlformats.org/wordprocessingml/2006/main" xmlns:w14="http://schemas.microsoft.com/office/word/2010/wordml" xmlns:w15="http://schemas.microsoft.com/office/word/2012/wordml" xmlns:wpg="http://schemas.microsoft.com/office/word/2010/wordprocessingGroup" xmlns:wpi="http://schemas.microsoft.com/office/word/2010/wordprocessingInk" xmlns:wne="http://schemas.microsoft.com/office/word/2006/wordml" xmlns:wps="http://schemas.microsoft.com/office/word/2010/wordprocessingShape" mc:Ignorable="w14 w15 wp14">
+  <w:endnote w:type="separator" w:id="-1">
+    <w:p>
+      <w:r>
+        <w:separator/>
+      </w:r>
+    </w:p>
+  </w:endnote>
+  <w:endnote w:type="continuationSeparator" w:id="0">
+    <w:p>
+      <w:r>
+        <w:continuationSeparator/>
+      </w:r>
+    </w:p>
+  </w:endnote>
+</w:endnotes>
+</file>
+
+<file path=word/footnotes.xml><?xml version="1.0" encoding="utf-8"?>
+<w:footnotes xmlns:wpc="http://schemas.microsoft.com/office/word/2010/wordprocessingCanvas" xmlns:mc="http://schemas.openxmlformats.org/markup-compatibility/2006" xmlns:o="urn:schemas-microsoft-com:office:office" xmlns:r="http://schemas.openxmlformats.org/officeDocument/2006/relationships" xmlns:m="http://schemas.openxmlformats.org/officeDocument/2006/math" xmlns:v="urn:schemas-microsoft-com:vml" xmlns:wp14="http://schemas.microsoft.com/office/word/2010/wordprocessingDrawing" xmlns:wp="http://schemas.openxmlformats.org/drawingml/2006/wordprocessingDrawing" xmlns:w10="urn:schemas-microsoft-com:office:word" xmlns:w="http://schemas.openxmlformats.org/wordprocessingml/2006/main" xmlns:w14="http://schemas.microsoft.com/office/word/2010/wordml" xmlns:w15="http://schemas.microsoft.com/office/word/2012/wordml" xmlns:wpg="http://schemas.microsoft.com/office/word/2010/wordprocessingGroup" xmlns:wpi="http://schemas.microsoft.com/office/word/2010/wordprocessingInk" xmlns:wne="http://schemas.microsoft.com/office/word/2006/wordml" xmlns:wps="http://schemas.microsoft.com/office/word/2010/wordprocessingShape" mc:Ignorable="w14 w15 wp14">
+  <w:footnote w:type="separator" w:id="-1">
+    <w:p>
+      <w:r>
+        <w:separator/>
+      </w:r>
+    </w:p>
+  </w:footnote>
+  <w:footnote w:type="continuationSeparator" w:id="0">
+    <w:p>
+      <w:r>
+        <w:continuationSeparator/>
+      </w:r>
+    </w:p>
+  </w:footnote>
+</w:footnotes>
+</file>
+
 <file path=word/numbering.xml><?xml version="1.0" encoding="utf-8"?>
 <w:numbering xmlns:wpc="http://schemas.microsoft.com/office/word/2010/wordprocessingCanvas" xmlns:mc="http://schemas.openxmlformats.org/markup-compatibility/2006" xmlns:o="urn:schemas-microsoft-com:office:office" xmlns:r="http://schemas.openxmlformats.org/officeDocument/2006/relationships" xmlns:m="http://schemas.openxmlformats.org/officeDocument/2006/math" xmlns:v="urn:schemas-microsoft-com:vml" xmlns:wp14="http://schemas.microsoft.com/office/word/2010/wordprocessingDrawing" xmlns:wp="http://schemas.openxmlformats.org/drawingml/2006/wordprocessingDrawing" xmlns:w10="urn:schemas-microsoft-com:office:word" xmlns:w="http://schemas.openxmlformats.org/wordprocessingml/2006/main" xmlns:w14="http://schemas.microsoft.com/office/word/2010/wordml" xmlns:w15="http://schemas.microsoft.com/office/word/2012/wordml" xmlns:wpg="http://schemas.microsoft.com/office/word/2010/wordprocessingGroup" xmlns:wpi="http://schemas.microsoft.com/office/word/2010/wordprocessingInk" xmlns:wne="http://schemas.microsoft.com/office/word/2006/wordml" xmlns:wps="http://schemas.microsoft.com/office/word/2010/wordprocessingShape" mc:Ignorable="w14 w15 wp14">
   <w:abstractNum w:abstractNumId="0" w15:restartNumberingAfterBreak="0">
@@ -7046,6 +7356,95 @@
     </w:lvl>
   </w:abstractNum>
   <w:abstractNum w:abstractNumId="3" w15:restartNumberingAfterBreak="0">
+    <w:nsid w:val="237E5B7E"/>
+    <w:multiLevelType w:val="hybridMultilevel"/>
+    <w:tmpl w:val="5846DFFE"/>
+    <w:lvl w:ilvl="0" w:tplc="E716E99A">
+      <w:start w:val="1"/>
+      <w:numFmt w:val="lowerLetter"/>
+      <w:lvlText w:val="%1)"/>
+      <w:lvlJc w:val="left"/>
+      <w:pPr>
+        <w:ind w:left="720" w:hanging="360"/>
+      </w:pPr>
+      <w:rPr>
+        <w:rFonts w:hint="default"/>
+      </w:rPr>
+    </w:lvl>
+    <w:lvl w:ilvl="1" w:tplc="04090019" w:tentative="1">
+      <w:start w:val="1"/>
+      <w:numFmt w:val="lowerLetter"/>
+      <w:lvlText w:val="%2)"/>
+      <w:lvlJc w:val="left"/>
+      <w:pPr>
+        <w:ind w:left="1200" w:hanging="420"/>
+      </w:pPr>
+    </w:lvl>
+    <w:lvl w:ilvl="2" w:tplc="0409001B" w:tentative="1">
+      <w:start w:val="1"/>
+      <w:numFmt w:val="lowerRoman"/>
+      <w:lvlText w:val="%3."/>
+      <w:lvlJc w:val="right"/>
+      <w:pPr>
+        <w:ind w:left="1620" w:hanging="420"/>
+      </w:pPr>
+    </w:lvl>
+    <w:lvl w:ilvl="3" w:tplc="0409000F" w:tentative="1">
+      <w:start w:val="1"/>
+      <w:numFmt w:val="decimal"/>
+      <w:lvlText w:val="%4."/>
+      <w:lvlJc w:val="left"/>
+      <w:pPr>
+        <w:ind w:left="2040" w:hanging="420"/>
+      </w:pPr>
+    </w:lvl>
+    <w:lvl w:ilvl="4" w:tplc="04090019" w:tentative="1">
+      <w:start w:val="1"/>
+      <w:numFmt w:val="lowerLetter"/>
+      <w:lvlText w:val="%5)"/>
+      <w:lvlJc w:val="left"/>
+      <w:pPr>
+        <w:ind w:left="2460" w:hanging="420"/>
+      </w:pPr>
+    </w:lvl>
+    <w:lvl w:ilvl="5" w:tplc="0409001B" w:tentative="1">
+      <w:start w:val="1"/>
+      <w:numFmt w:val="lowerRoman"/>
+      <w:lvlText w:val="%6."/>
+      <w:lvlJc w:val="right"/>
+      <w:pPr>
+        <w:ind w:left="2880" w:hanging="420"/>
+      </w:pPr>
+    </w:lvl>
+    <w:lvl w:ilvl="6" w:tplc="0409000F" w:tentative="1">
+      <w:start w:val="1"/>
+      <w:numFmt w:val="decimal"/>
+      <w:lvlText w:val="%7."/>
+      <w:lvlJc w:val="left"/>
+      <w:pPr>
+        <w:ind w:left="3300" w:hanging="420"/>
+      </w:pPr>
+    </w:lvl>
+    <w:lvl w:ilvl="7" w:tplc="04090019" w:tentative="1">
+      <w:start w:val="1"/>
+      <w:numFmt w:val="lowerLetter"/>
+      <w:lvlText w:val="%8)"/>
+      <w:lvlJc w:val="left"/>
+      <w:pPr>
+        <w:ind w:left="3720" w:hanging="420"/>
+      </w:pPr>
+    </w:lvl>
+    <w:lvl w:ilvl="8" w:tplc="0409001B" w:tentative="1">
+      <w:start w:val="1"/>
+      <w:numFmt w:val="lowerRoman"/>
+      <w:lvlText w:val="%9."/>
+      <w:lvlJc w:val="right"/>
+      <w:pPr>
+        <w:ind w:left="4140" w:hanging="420"/>
+      </w:pPr>
+    </w:lvl>
+  </w:abstractNum>
+  <w:abstractNum w:abstractNumId="4" w15:restartNumberingAfterBreak="0">
     <w:nsid w:val="2F225E05"/>
     <w:multiLevelType w:val="hybridMultilevel"/>
     <w:tmpl w:val="792CFB74"/>
@@ -7134,7 +7533,96 @@
       </w:pPr>
     </w:lvl>
   </w:abstractNum>
-  <w:abstractNum w:abstractNumId="4" w15:restartNumberingAfterBreak="0">
+  <w:abstractNum w:abstractNumId="5" w15:restartNumberingAfterBreak="0">
+    <w:nsid w:val="383E58BF"/>
+    <w:multiLevelType w:val="hybridMultilevel"/>
+    <w:tmpl w:val="A05C6AF6"/>
+    <w:lvl w:ilvl="0" w:tplc="8192337C">
+      <w:start w:val="1"/>
+      <w:numFmt w:val="decimal"/>
+      <w:lvlText w:val="%1."/>
+      <w:lvlJc w:val="left"/>
+      <w:pPr>
+        <w:ind w:left="360" w:hanging="360"/>
+      </w:pPr>
+      <w:rPr>
+        <w:rFonts w:hint="default"/>
+      </w:rPr>
+    </w:lvl>
+    <w:lvl w:ilvl="1" w:tplc="04090019" w:tentative="1">
+      <w:start w:val="1"/>
+      <w:numFmt w:val="lowerLetter"/>
+      <w:lvlText w:val="%2)"/>
+      <w:lvlJc w:val="left"/>
+      <w:pPr>
+        <w:ind w:left="840" w:hanging="420"/>
+      </w:pPr>
+    </w:lvl>
+    <w:lvl w:ilvl="2" w:tplc="0409001B" w:tentative="1">
+      <w:start w:val="1"/>
+      <w:numFmt w:val="lowerRoman"/>
+      <w:lvlText w:val="%3."/>
+      <w:lvlJc w:val="right"/>
+      <w:pPr>
+        <w:ind w:left="1260" w:hanging="420"/>
+      </w:pPr>
+    </w:lvl>
+    <w:lvl w:ilvl="3" w:tplc="0409000F" w:tentative="1">
+      <w:start w:val="1"/>
+      <w:numFmt w:val="decimal"/>
+      <w:lvlText w:val="%4."/>
+      <w:lvlJc w:val="left"/>
+      <w:pPr>
+        <w:ind w:left="1680" w:hanging="420"/>
+      </w:pPr>
+    </w:lvl>
+    <w:lvl w:ilvl="4" w:tplc="04090019" w:tentative="1">
+      <w:start w:val="1"/>
+      <w:numFmt w:val="lowerLetter"/>
+      <w:lvlText w:val="%5)"/>
+      <w:lvlJc w:val="left"/>
+      <w:pPr>
+        <w:ind w:left="2100" w:hanging="420"/>
+      </w:pPr>
+    </w:lvl>
+    <w:lvl w:ilvl="5" w:tplc="0409001B" w:tentative="1">
+      <w:start w:val="1"/>
+      <w:numFmt w:val="lowerRoman"/>
+      <w:lvlText w:val="%6."/>
+      <w:lvlJc w:val="right"/>
+      <w:pPr>
+        <w:ind w:left="2520" w:hanging="420"/>
+      </w:pPr>
+    </w:lvl>
+    <w:lvl w:ilvl="6" w:tplc="0409000F" w:tentative="1">
+      <w:start w:val="1"/>
+      <w:numFmt w:val="decimal"/>
+      <w:lvlText w:val="%7."/>
+      <w:lvlJc w:val="left"/>
+      <w:pPr>
+        <w:ind w:left="2940" w:hanging="420"/>
+      </w:pPr>
+    </w:lvl>
+    <w:lvl w:ilvl="7" w:tplc="04090019" w:tentative="1">
+      <w:start w:val="1"/>
+      <w:numFmt w:val="lowerLetter"/>
+      <w:lvlText w:val="%8)"/>
+      <w:lvlJc w:val="left"/>
+      <w:pPr>
+        <w:ind w:left="3360" w:hanging="420"/>
+      </w:pPr>
+    </w:lvl>
+    <w:lvl w:ilvl="8" w:tplc="0409001B" w:tentative="1">
+      <w:start w:val="1"/>
+      <w:numFmt w:val="lowerRoman"/>
+      <w:lvlText w:val="%9."/>
+      <w:lvlJc w:val="right"/>
+      <w:pPr>
+        <w:ind w:left="3780" w:hanging="420"/>
+      </w:pPr>
+    </w:lvl>
+  </w:abstractNum>
+  <w:abstractNum w:abstractNumId="6" w15:restartNumberingAfterBreak="0">
     <w:nsid w:val="3F6A7B17"/>
     <w:multiLevelType w:val="hybridMultilevel"/>
     <w:tmpl w:val="F22C313C"/>
@@ -7223,7 +7711,7 @@
       </w:pPr>
     </w:lvl>
   </w:abstractNum>
-  <w:abstractNum w:abstractNumId="5" w15:restartNumberingAfterBreak="0">
+  <w:abstractNum w:abstractNumId="7" w15:restartNumberingAfterBreak="0">
     <w:nsid w:val="4F4E1A50"/>
     <w:multiLevelType w:val="hybridMultilevel"/>
     <w:tmpl w:val="F7CE3EF0"/>
@@ -7313,7 +7801,7 @@
       </w:pPr>
     </w:lvl>
   </w:abstractNum>
-  <w:abstractNum w:abstractNumId="6" w15:restartNumberingAfterBreak="0">
+  <w:abstractNum w:abstractNumId="8" w15:restartNumberingAfterBreak="0">
     <w:nsid w:val="519039B7"/>
     <w:multiLevelType w:val="hybridMultilevel"/>
     <w:tmpl w:val="EE469C36"/>
@@ -7402,7 +7890,7 @@
       </w:pPr>
     </w:lvl>
   </w:abstractNum>
-  <w:abstractNum w:abstractNumId="7" w15:restartNumberingAfterBreak="0">
+  <w:abstractNum w:abstractNumId="9" w15:restartNumberingAfterBreak="0">
     <w:nsid w:val="53580FF7"/>
     <w:multiLevelType w:val="multilevel"/>
     <w:tmpl w:val="82D82F22"/>
@@ -7515,7 +8003,7 @@
       </w:rPr>
     </w:lvl>
   </w:abstractNum>
-  <w:abstractNum w:abstractNumId="8" w15:restartNumberingAfterBreak="0">
+  <w:abstractNum w:abstractNumId="10" w15:restartNumberingAfterBreak="0">
     <w:nsid w:val="7AB24E1B"/>
     <w:multiLevelType w:val="hybridMultilevel"/>
     <w:tmpl w:val="57166822"/>
@@ -7605,31 +8093,37 @@
     </w:lvl>
   </w:abstractNum>
   <w:num w:numId="1">
-    <w:abstractNumId w:val="7"/>
+    <w:abstractNumId w:val="9"/>
   </w:num>
   <w:num w:numId="2">
     <w:abstractNumId w:val="2"/>
   </w:num>
   <w:num w:numId="3">
-    <w:abstractNumId w:val="3"/>
+    <w:abstractNumId w:val="4"/>
   </w:num>
   <w:num w:numId="4">
     <w:abstractNumId w:val="0"/>
   </w:num>
   <w:num w:numId="5">
-    <w:abstractNumId w:val="6"/>
+    <w:abstractNumId w:val="8"/>
   </w:num>
   <w:num w:numId="6">
-    <w:abstractNumId w:val="4"/>
+    <w:abstractNumId w:val="6"/>
   </w:num>
   <w:num w:numId="7">
     <w:abstractNumId w:val="1"/>
   </w:num>
   <w:num w:numId="8">
-    <w:abstractNumId w:val="8"/>
+    <w:abstractNumId w:val="10"/>
   </w:num>
   <w:num w:numId="9">
+    <w:abstractNumId w:val="7"/>
+  </w:num>
+  <w:num w:numId="10">
     <w:abstractNumId w:val="5"/>
+  </w:num>
+  <w:num w:numId="11">
+    <w:abstractNumId w:val="3"/>
   </w:num>
 </w:numbering>
 </file>
@@ -8082,6 +8576,28 @@
       <w:szCs w:val="32"/>
     </w:rPr>
   </w:style>
+  <w:style w:type="paragraph" w:styleId="3">
+    <w:name w:val="heading 3"/>
+    <w:basedOn w:val="a"/>
+    <w:next w:val="a"/>
+    <w:link w:val="3Char"/>
+    <w:uiPriority w:val="9"/>
+    <w:unhideWhenUsed/>
+    <w:qFormat/>
+    <w:rsid w:val="005E44BC"/>
+    <w:pPr>
+      <w:keepNext/>
+      <w:keepLines/>
+      <w:spacing w:before="260" w:after="260" w:line="416" w:lineRule="auto"/>
+      <w:outlineLvl w:val="2"/>
+    </w:pPr>
+    <w:rPr>
+      <w:b/>
+      <w:bCs/>
+      <w:sz w:val="32"/>
+      <w:szCs w:val="32"/>
+    </w:rPr>
+  </w:style>
   <w:style w:type="character" w:default="1" w:styleId="a0">
     <w:name w:val="Default Paragraph Font"/>
     <w:uiPriority w:val="1"/>
@@ -8379,6 +8895,84 @@
       <w:szCs w:val="20"/>
     </w:rPr>
   </w:style>
+  <w:style w:type="paragraph" w:styleId="ab">
+    <w:name w:val="header"/>
+    <w:basedOn w:val="a"/>
+    <w:link w:val="Char2"/>
+    <w:uiPriority w:val="99"/>
+    <w:unhideWhenUsed/>
+    <w:rsid w:val="00D11D93"/>
+    <w:pPr>
+      <w:pBdr>
+        <w:bottom w:val="single" w:sz="6" w:space="1" w:color="auto"/>
+      </w:pBdr>
+      <w:tabs>
+        <w:tab w:val="center" w:pos="4153"/>
+        <w:tab w:val="right" w:pos="8306"/>
+      </w:tabs>
+      <w:snapToGrid w:val="0"/>
+      <w:jc w:val="center"/>
+    </w:pPr>
+    <w:rPr>
+      <w:sz w:val="18"/>
+      <w:szCs w:val="18"/>
+    </w:rPr>
+  </w:style>
+  <w:style w:type="character" w:customStyle="1" w:styleId="Char2">
+    <w:name w:val="页眉 Char"/>
+    <w:basedOn w:val="a0"/>
+    <w:link w:val="ab"/>
+    <w:uiPriority w:val="99"/>
+    <w:rsid w:val="00D11D93"/>
+    <w:rPr>
+      <w:sz w:val="18"/>
+      <w:szCs w:val="18"/>
+    </w:rPr>
+  </w:style>
+  <w:style w:type="paragraph" w:styleId="ac">
+    <w:name w:val="footer"/>
+    <w:basedOn w:val="a"/>
+    <w:link w:val="Char3"/>
+    <w:uiPriority w:val="99"/>
+    <w:unhideWhenUsed/>
+    <w:rsid w:val="00D11D93"/>
+    <w:pPr>
+      <w:tabs>
+        <w:tab w:val="center" w:pos="4153"/>
+        <w:tab w:val="right" w:pos="8306"/>
+      </w:tabs>
+      <w:snapToGrid w:val="0"/>
+      <w:jc w:val="left"/>
+    </w:pPr>
+    <w:rPr>
+      <w:sz w:val="18"/>
+      <w:szCs w:val="18"/>
+    </w:rPr>
+  </w:style>
+  <w:style w:type="character" w:customStyle="1" w:styleId="Char3">
+    <w:name w:val="页脚 Char"/>
+    <w:basedOn w:val="a0"/>
+    <w:link w:val="ac"/>
+    <w:uiPriority w:val="99"/>
+    <w:rsid w:val="00D11D93"/>
+    <w:rPr>
+      <w:sz w:val="18"/>
+      <w:szCs w:val="18"/>
+    </w:rPr>
+  </w:style>
+  <w:style w:type="character" w:customStyle="1" w:styleId="3Char">
+    <w:name w:val="标题 3 Char"/>
+    <w:basedOn w:val="a0"/>
+    <w:link w:val="3"/>
+    <w:uiPriority w:val="9"/>
+    <w:rsid w:val="005E44BC"/>
+    <w:rPr>
+      <w:b/>
+      <w:bCs/>
+      <w:sz w:val="32"/>
+      <w:szCs w:val="32"/>
+    </w:rPr>
+  </w:style>
 </w:styles>
 </file>
 

</xml_diff>